<commit_message>
Post Individual State Selection
</commit_message>
<xml_diff>
--- a/doc/Documentation/Simulator_Setup.docx
+++ b/doc/Documentation/Simulator_Setup.docx
@@ -1,6 +1,6 @@
 
 <file path=word/document.xml><?xml version="1.0" encoding="utf-8"?>
-<w:document xmlns:wpc="http://schemas.microsoft.com/office/word/2010/wordprocessingCanvas" xmlns:cx="http://schemas.microsoft.com/office/drawing/2014/chartex" xmlns:cx1="http://schemas.microsoft.com/office/drawing/2015/9/8/chartex" xmlns:cx2="http://schemas.microsoft.com/office/drawing/2015/10/21/chartex" xmlns:cx3="http://schemas.microsoft.com/office/drawing/2016/5/9/chartex" xmlns:cx4="http://schemas.microsoft.com/office/drawing/2016/5/10/chartex" xmlns:cx5="http://schemas.microsoft.com/office/drawing/2016/5/11/chartex" xmlns:cx6="http://schemas.microsoft.com/office/drawing/2016/5/12/chartex" xmlns:cx7="http://schemas.microsoft.com/office/drawing/2016/5/13/chartex" xmlns:cx8="http://schemas.microsoft.com/office/drawing/2016/5/14/chartex" xmlns:mc="http://schemas.openxmlformats.org/markup-compatibility/2006" xmlns:aink="http://schemas.microsoft.com/office/drawing/2016/ink" xmlns:am3d="http://schemas.microsoft.com/office/drawing/2017/model3d" xmlns:o="urn:schemas-microsoft-com:office:office" xmlns:r="http://schemas.openxmlformats.org/officeDocument/2006/relationships" xmlns:m="http://schemas.openxmlformats.org/officeDocument/2006/math" xmlns:v="urn:schemas-microsoft-com:vml" xmlns:wp14="http://schemas.microsoft.com/office/word/2010/wordprocessingDrawing" xmlns:wp="http://schemas.openxmlformats.org/drawingml/2006/wordprocessingDrawing" xmlns:w10="urn:schemas-microsoft-com:office:word" xmlns:w="http://schemas.openxmlformats.org/wordprocessingml/2006/main" xmlns:w14="http://schemas.microsoft.com/office/word/2010/wordml" xmlns:w15="http://schemas.microsoft.com/office/word/2012/wordml" xmlns:w16cex="http://schemas.microsoft.com/office/word/2018/wordml/cex" xmlns:w16cid="http://schemas.microsoft.com/office/word/2016/wordml/cid" xmlns:w16="http://schemas.microsoft.com/office/word/2018/wordml" xmlns:w16sdtdh="http://schemas.microsoft.com/office/word/2020/wordml/sdtdatahash" xmlns:w16se="http://schemas.microsoft.com/office/word/2015/wordml/symex" xmlns:wpg="http://schemas.microsoft.com/office/word/2010/wordprocessingGroup" xmlns:wpi="http://schemas.microsoft.com/office/word/2010/wordprocessingInk" xmlns:wne="http://schemas.microsoft.com/office/word/2006/wordml" xmlns:wps="http://schemas.microsoft.com/office/word/2010/wordprocessingShape" mc:Ignorable="w14 w15 w16se w16cid w16 w16cex w16sdtdh wp14">
+<w:document xmlns:wpc="http://schemas.microsoft.com/office/word/2010/wordprocessingCanvas" xmlns:cx="http://schemas.microsoft.com/office/drawing/2014/chartex" xmlns:cx1="http://schemas.microsoft.com/office/drawing/2015/9/8/chartex" xmlns:cx2="http://schemas.microsoft.com/office/drawing/2015/10/21/chartex" xmlns:cx3="http://schemas.microsoft.com/office/drawing/2016/5/9/chartex" xmlns:cx4="http://schemas.microsoft.com/office/drawing/2016/5/10/chartex" xmlns:cx5="http://schemas.microsoft.com/office/drawing/2016/5/11/chartex" xmlns:cx6="http://schemas.microsoft.com/office/drawing/2016/5/12/chartex" xmlns:cx7="http://schemas.microsoft.com/office/drawing/2016/5/13/chartex" xmlns:cx8="http://schemas.microsoft.com/office/drawing/2016/5/14/chartex" xmlns:mc="http://schemas.openxmlformats.org/markup-compatibility/2006" xmlns:aink="http://schemas.microsoft.com/office/drawing/2016/ink" xmlns:am3d="http://schemas.microsoft.com/office/drawing/2017/model3d" xmlns:o="urn:schemas-microsoft-com:office:office" xmlns:r="http://schemas.openxmlformats.org/officeDocument/2006/relationships" xmlns:m="http://schemas.openxmlformats.org/officeDocument/2006/math" xmlns:v="urn:schemas-microsoft-com:vml" xmlns:wp14="http://schemas.microsoft.com/office/word/2010/wordprocessingDrawing" xmlns:wp="http://schemas.openxmlformats.org/drawingml/2006/wordprocessingDrawing" xmlns:w10="urn:schemas-microsoft-com:office:word" xmlns:w="http://schemas.openxmlformats.org/wordprocessingml/2006/main" xmlns:w14="http://schemas.microsoft.com/office/word/2010/wordml" xmlns:w15="http://schemas.microsoft.com/office/word/2012/wordml" xmlns:w16cex="http://schemas.microsoft.com/office/word/2018/wordml/cex" xmlns:w16cid="http://schemas.microsoft.com/office/word/2016/wordml/cid" xmlns:w16="http://schemas.microsoft.com/office/word/2018/wordml" xmlns:w16se="http://schemas.microsoft.com/office/word/2015/wordml/symex" xmlns:wpg="http://schemas.microsoft.com/office/word/2010/wordprocessingGroup" xmlns:wpi="http://schemas.microsoft.com/office/word/2010/wordprocessingInk" xmlns:wne="http://schemas.microsoft.com/office/word/2006/wordml" xmlns:wps="http://schemas.microsoft.com/office/word/2010/wordprocessingShape" mc:Ignorable="w14 w15 w16se w16cid w16 w16cex wp14">
   <w:body>
     <w:p>
       <w:pPr>
@@ -62,7 +62,7 @@
           <w:r>
             <w:fldChar w:fldCharType="separate"/>
           </w:r>
-          <w:hyperlink w:anchor="_Toc98449236" w:history="1">
+          <w:hyperlink w:anchor="_Toc67904895" w:history="1">
             <w:r>
               <w:rPr>
                 <w:rStyle w:val="Hyperlink"/>
@@ -102,7 +102,7 @@
                 <w:noProof/>
                 <w:webHidden/>
               </w:rPr>
-              <w:instrText xml:space="preserve"> PAGEREF _Toc98449236 \h </w:instrText>
+              <w:instrText xml:space="preserve"> PAGEREF _Toc67904895 \h </w:instrText>
             </w:r>
             <w:r>
               <w:rPr>
@@ -144,7 +144,7 @@
               <w:noProof/>
             </w:rPr>
           </w:pPr>
-          <w:hyperlink w:anchor="_Toc98449237" w:history="1">
+          <w:hyperlink w:anchor="_Toc67904896" w:history="1">
             <w:r>
               <w:rPr>
                 <w:rStyle w:val="Hyperlink"/>
@@ -184,7 +184,7 @@
                 <w:noProof/>
                 <w:webHidden/>
               </w:rPr>
-              <w:instrText xml:space="preserve"> PAGEREF _Toc98449237 \h </w:instrText>
+              <w:instrText xml:space="preserve"> PAGEREF _Toc67904896 \h </w:instrText>
             </w:r>
             <w:r>
               <w:rPr>
@@ -226,7 +226,7 @@
               <w:noProof/>
             </w:rPr>
           </w:pPr>
-          <w:hyperlink w:anchor="_Toc98449238" w:history="1">
+          <w:hyperlink w:anchor="_Toc67904897" w:history="1">
             <w:r>
               <w:rPr>
                 <w:rStyle w:val="Hyperlink"/>
@@ -266,7 +266,7 @@
                 <w:noProof/>
                 <w:webHidden/>
               </w:rPr>
-              <w:instrText xml:space="preserve"> PAGEREF _Toc98449238 \h </w:instrText>
+              <w:instrText xml:space="preserve"> PAGEREF _Toc67904897 \h </w:instrText>
             </w:r>
             <w:r>
               <w:rPr>
@@ -308,7 +308,7 @@
               <w:noProof/>
             </w:rPr>
           </w:pPr>
-          <w:hyperlink w:anchor="_Toc98449239" w:history="1">
+          <w:hyperlink w:anchor="_Toc67904898" w:history="1">
             <w:r>
               <w:rPr>
                 <w:rStyle w:val="Hyperlink"/>
@@ -348,7 +348,7 @@
                 <w:noProof/>
                 <w:webHidden/>
               </w:rPr>
-              <w:instrText xml:space="preserve"> PAGEREF _Toc98449239 \h </w:instrText>
+              <w:instrText xml:space="preserve"> PAGEREF _Toc67904898 \h </w:instrText>
             </w:r>
             <w:r>
               <w:rPr>
@@ -390,7 +390,7 @@
               <w:noProof/>
             </w:rPr>
           </w:pPr>
-          <w:hyperlink w:anchor="_Toc98449240" w:history="1">
+          <w:hyperlink w:anchor="_Toc67904899" w:history="1">
             <w:r>
               <w:rPr>
                 <w:rStyle w:val="Hyperlink"/>
@@ -430,7 +430,7 @@
                 <w:noProof/>
                 <w:webHidden/>
               </w:rPr>
-              <w:instrText xml:space="preserve"> PAGEREF _Toc98449240 \h </w:instrText>
+              <w:instrText xml:space="preserve"> PAGEREF _Toc67904899 \h </w:instrText>
             </w:r>
             <w:r>
               <w:rPr>
@@ -472,7 +472,7 @@
               <w:noProof/>
             </w:rPr>
           </w:pPr>
-          <w:hyperlink w:anchor="_Toc98449241" w:history="1">
+          <w:hyperlink w:anchor="_Toc67904900" w:history="1">
             <w:r>
               <w:rPr>
                 <w:rStyle w:val="Hyperlink"/>
@@ -512,7 +512,7 @@
                 <w:noProof/>
                 <w:webHidden/>
               </w:rPr>
-              <w:instrText xml:space="preserve"> PAGEREF _Toc98449241 \h </w:instrText>
+              <w:instrText xml:space="preserve"> PAGEREF _Toc67904900 \h </w:instrText>
             </w:r>
             <w:r>
               <w:rPr>
@@ -533,74 +533,6 @@
                 <w:webHidden/>
               </w:rPr>
               <w:t>11</w:t>
-            </w:r>
-            <w:r>
-              <w:rPr>
-                <w:noProof/>
-                <w:webHidden/>
-              </w:rPr>
-              <w:fldChar w:fldCharType="end"/>
-            </w:r>
-          </w:hyperlink>
-        </w:p>
-        <w:p>
-          <w:pPr>
-            <w:pStyle w:val="TOC1"/>
-            <w:tabs>
-              <w:tab w:val="right" w:leader="dot" w:pos="9350"/>
-            </w:tabs>
-            <w:rPr>
-              <w:noProof/>
-            </w:rPr>
-          </w:pPr>
-          <w:hyperlink w:anchor="_Toc98449242" w:history="1">
-            <w:r>
-              <w:rPr>
-                <w:rStyle w:val="Hyperlink"/>
-                <w:noProof/>
-              </w:rPr>
-              <w:t>Creating an executable on a Linux machine</w:t>
-            </w:r>
-            <w:r>
-              <w:rPr>
-                <w:noProof/>
-                <w:webHidden/>
-              </w:rPr>
-              <w:tab/>
-            </w:r>
-            <w:r>
-              <w:rPr>
-                <w:noProof/>
-                <w:webHidden/>
-              </w:rPr>
-              <w:fldChar w:fldCharType="begin"/>
-            </w:r>
-            <w:r>
-              <w:rPr>
-                <w:noProof/>
-                <w:webHidden/>
-              </w:rPr>
-              <w:instrText xml:space="preserve"> PAGEREF _Toc98449242 \h </w:instrText>
-            </w:r>
-            <w:r>
-              <w:rPr>
-                <w:noProof/>
-                <w:webHidden/>
-              </w:rPr>
-            </w:r>
-            <w:r>
-              <w:rPr>
-                <w:noProof/>
-                <w:webHidden/>
-              </w:rPr>
-              <w:fldChar w:fldCharType="separate"/>
-            </w:r>
-            <w:r>
-              <w:rPr>
-                <w:noProof/>
-                <w:webHidden/>
-              </w:rPr>
-              <w:t>12</w:t>
             </w:r>
             <w:r>
               <w:rPr>
@@ -645,7 +577,7 @@
           <w:numId w:val="7"/>
         </w:numPr>
       </w:pPr>
-      <w:bookmarkStart w:id="0" w:name="_Toc98449236"/>
+      <w:bookmarkStart w:id="0" w:name="_Toc67904895"/>
       <w:r>
         <w:lastRenderedPageBreak/>
         <w:t xml:space="preserve">Installing </w:t>
@@ -710,15 +642,7 @@
         <w:t xml:space="preserve"> from the Windows store.</w:t>
       </w:r>
       <w:r>
-        <w:t xml:space="preserve"> (</w:t>
-      </w:r>
-      <w:proofErr w:type="gramStart"/>
-      <w:r>
-        <w:t>currently</w:t>
-      </w:r>
-      <w:proofErr w:type="gramEnd"/>
-      <w:r>
-        <w:t xml:space="preserve"> 20.04)</w:t>
+        <w:t xml:space="preserve"> (currently 20.04)</w:t>
       </w:r>
     </w:p>
     <w:p>
@@ -830,7 +754,7 @@
           <w:numId w:val="7"/>
         </w:numPr>
       </w:pPr>
-      <w:bookmarkStart w:id="1" w:name="_Toc98449237"/>
+      <w:bookmarkStart w:id="1" w:name="_Toc67904896"/>
       <w:r>
         <w:lastRenderedPageBreak/>
         <w:t>Download project files from GitHub</w:t>
@@ -1061,7 +985,7 @@
           <w:numId w:val="7"/>
         </w:numPr>
       </w:pPr>
-      <w:bookmarkStart w:id="2" w:name="_Toc98449238"/>
+      <w:bookmarkStart w:id="2" w:name="_Toc67904897"/>
       <w:r>
         <w:lastRenderedPageBreak/>
         <w:t xml:space="preserve">Installing </w:t>
@@ -1446,7 +1370,7 @@
           <w:numId w:val="7"/>
         </w:numPr>
       </w:pPr>
-      <w:bookmarkStart w:id="3" w:name="_Toc98449239"/>
+      <w:bookmarkStart w:id="3" w:name="_Toc67904898"/>
       <w:r>
         <w:lastRenderedPageBreak/>
         <w:t>Install</w:t>
@@ -1813,7 +1737,7 @@
           <w:numId w:val="7"/>
         </w:numPr>
       </w:pPr>
-      <w:bookmarkStart w:id="4" w:name="_Toc98449240"/>
+      <w:bookmarkStart w:id="4" w:name="_Toc67904899"/>
       <w:r>
         <w:lastRenderedPageBreak/>
         <w:t xml:space="preserve">Configuring </w:t>
@@ -2218,7 +2142,7 @@
           <w:numId w:val="7"/>
         </w:numPr>
       </w:pPr>
-      <w:bookmarkStart w:id="5" w:name="_Toc98449241"/>
+      <w:bookmarkStart w:id="5" w:name="_Toc67904900"/>
       <w:r>
         <w:lastRenderedPageBreak/>
         <w:t xml:space="preserve">Compiling the code with </w:t>
@@ -2444,457 +2368,6 @@
       </w:tr>
     </w:tbl>
     <w:p/>
-    <w:p>
-      <w:pPr>
-        <w:rPr>
-          <w:rFonts w:asciiTheme="majorHAnsi" w:eastAsiaTheme="majorEastAsia" w:hAnsiTheme="majorHAnsi" w:cstheme="majorBidi"/>
-          <w:color w:val="2F5496" w:themeColor="accent1" w:themeShade="BF"/>
-          <w:sz w:val="32"/>
-          <w:szCs w:val="32"/>
-          <w:highlight w:val="lightGray"/>
-        </w:rPr>
-      </w:pPr>
-      <w:r>
-        <w:rPr>
-          <w:highlight w:val="lightGray"/>
-        </w:rPr>
-        <w:br w:type="page"/>
-      </w:r>
-    </w:p>
-    <w:p>
-      <w:pPr>
-        <w:pStyle w:val="Heading1"/>
-        <w:numPr>
-          <w:ilvl w:val="0"/>
-          <w:numId w:val="7"/>
-        </w:numPr>
-      </w:pPr>
-      <w:bookmarkStart w:id="6" w:name="_Toc98449242"/>
-      <w:r>
-        <w:lastRenderedPageBreak/>
-        <w:t>Running</w:t>
-      </w:r>
-      <w:r>
-        <w:t xml:space="preserve"> an executable on a Linux machine</w:t>
-      </w:r>
-      <w:bookmarkEnd w:id="6"/>
-    </w:p>
-    <w:p>
-      <w:r>
-        <w:t>Method 1:</w:t>
-      </w:r>
-    </w:p>
-    <w:p>
-      <w:pPr>
-        <w:pStyle w:val="ListParagraph"/>
-        <w:numPr>
-          <w:ilvl w:val="0"/>
-          <w:numId w:val="20"/>
-        </w:numPr>
-      </w:pPr>
-      <w:r>
-        <w:t xml:space="preserve">In the terminal, change directory to wherever the </w:t>
-      </w:r>
-      <w:proofErr w:type="spellStart"/>
-      <w:r>
-        <w:t>SHNSim</w:t>
-      </w:r>
-      <w:proofErr w:type="spellEnd"/>
-      <w:r>
-        <w:t xml:space="preserve"> folder is located.</w:t>
-      </w:r>
-    </w:p>
-    <w:tbl>
-      <w:tblPr>
-        <w:tblStyle w:val="TableGrid"/>
-        <w:tblW w:w="0" w:type="auto"/>
-        <w:tblLook w:val="04A0" w:firstRow="1" w:lastRow="0" w:firstColumn="1" w:lastColumn="0" w:noHBand="0" w:noVBand="1"/>
-      </w:tblPr>
-      <w:tblGrid>
-        <w:gridCol w:w="9350"/>
-      </w:tblGrid>
-      <w:tr>
-        <w:tc>
-          <w:tcPr>
-            <w:tcW w:w="9350" w:type="dxa"/>
-          </w:tcPr>
-          <w:p>
-            <w:r>
-              <w:t>cd [path\to\</w:t>
-            </w:r>
-            <w:proofErr w:type="spellStart"/>
-            <w:r>
-              <w:t>SHNSim_folder</w:t>
-            </w:r>
-            <w:proofErr w:type="spellEnd"/>
-            <w:r>
-              <w:t>]</w:t>
-            </w:r>
-          </w:p>
-        </w:tc>
-      </w:tr>
-    </w:tbl>
-    <w:p>
-      <w:pPr>
-        <w:pStyle w:val="ListParagraph"/>
-        <w:numPr>
-          <w:ilvl w:val="0"/>
-          <w:numId w:val="20"/>
-        </w:numPr>
-      </w:pPr>
-      <w:r>
-        <w:t xml:space="preserve">Update permissions for </w:t>
-      </w:r>
-      <w:r>
-        <w:t>the</w:t>
-      </w:r>
-      <w:r>
-        <w:t xml:space="preserve"> built-in executable.</w:t>
-      </w:r>
-    </w:p>
-    <w:tbl>
-      <w:tblPr>
-        <w:tblStyle w:val="TableGrid"/>
-        <w:tblW w:w="0" w:type="auto"/>
-        <w:tblLook w:val="04A0" w:firstRow="1" w:lastRow="0" w:firstColumn="1" w:lastColumn="0" w:noHBand="0" w:noVBand="1"/>
-      </w:tblPr>
-      <w:tblGrid>
-        <w:gridCol w:w="9350"/>
-      </w:tblGrid>
-      <w:tr>
-        <w:tc>
-          <w:tcPr>
-            <w:tcW w:w="9350" w:type="dxa"/>
-          </w:tcPr>
-          <w:p>
-            <w:proofErr w:type="spellStart"/>
-            <w:r>
-              <w:t>chmod</w:t>
-            </w:r>
-            <w:proofErr w:type="spellEnd"/>
-            <w:r>
-              <w:t xml:space="preserve"> </w:t>
-            </w:r>
-            <w:proofErr w:type="spellStart"/>
-            <w:r>
-              <w:t>u+x</w:t>
-            </w:r>
-            <w:proofErr w:type="spellEnd"/>
-            <w:r>
-              <w:t xml:space="preserve"> compile.sh</w:t>
-            </w:r>
-          </w:p>
-        </w:tc>
-      </w:tr>
-    </w:tbl>
-    <w:p>
-      <w:pPr>
-        <w:pStyle w:val="ListParagraph"/>
-        <w:numPr>
-          <w:ilvl w:val="0"/>
-          <w:numId w:val="20"/>
-        </w:numPr>
-      </w:pPr>
-      <w:r>
-        <w:t>Run the simulator</w:t>
-      </w:r>
-    </w:p>
-    <w:tbl>
-      <w:tblPr>
-        <w:tblStyle w:val="TableGrid"/>
-        <w:tblW w:w="0" w:type="auto"/>
-        <w:tblLook w:val="04A0" w:firstRow="1" w:lastRow="0" w:firstColumn="1" w:lastColumn="0" w:noHBand="0" w:noVBand="1"/>
-      </w:tblPr>
-      <w:tblGrid>
-        <w:gridCol w:w="9350"/>
-      </w:tblGrid>
-      <w:tr>
-        <w:tc>
-          <w:tcPr>
-            <w:tcW w:w="9350" w:type="dxa"/>
-          </w:tcPr>
-          <w:p>
-            <w:r>
-              <w:t>./compile.sh</w:t>
-            </w:r>
-          </w:p>
-        </w:tc>
-      </w:tr>
-    </w:tbl>
-    <w:p/>
-    <w:p>
-      <w:r>
-        <w:t>Method 2:</w:t>
-      </w:r>
-    </w:p>
-    <w:p>
-      <w:pPr>
-        <w:pStyle w:val="ListParagraph"/>
-        <w:numPr>
-          <w:ilvl w:val="0"/>
-          <w:numId w:val="17"/>
-        </w:numPr>
-      </w:pPr>
-      <w:r>
-        <w:t xml:space="preserve">Change directory on the system to wherever the </w:t>
-      </w:r>
-      <w:proofErr w:type="spellStart"/>
-      <w:r>
-        <w:t>SHNSim</w:t>
-      </w:r>
-      <w:proofErr w:type="spellEnd"/>
-      <w:r>
-        <w:t xml:space="preserve"> folder is located.</w:t>
-      </w:r>
-    </w:p>
-    <w:tbl>
-      <w:tblPr>
-        <w:tblStyle w:val="TableGrid"/>
-        <w:tblW w:w="0" w:type="auto"/>
-        <w:tblLook w:val="04A0" w:firstRow="1" w:lastRow="0" w:firstColumn="1" w:lastColumn="0" w:noHBand="0" w:noVBand="1"/>
-      </w:tblPr>
-      <w:tblGrid>
-        <w:gridCol w:w="9350"/>
-      </w:tblGrid>
-      <w:tr>
-        <w:tc>
-          <w:tcPr>
-            <w:tcW w:w="9350" w:type="dxa"/>
-          </w:tcPr>
-          <w:p>
-            <w:r>
-              <w:t>cd [path\to\</w:t>
-            </w:r>
-            <w:proofErr w:type="spellStart"/>
-            <w:r>
-              <w:t>SHNSim_folder</w:t>
-            </w:r>
-            <w:proofErr w:type="spellEnd"/>
-            <w:r>
-              <w:t>]</w:t>
-            </w:r>
-          </w:p>
-        </w:tc>
-      </w:tr>
-    </w:tbl>
-    <w:p/>
-    <w:p>
-      <w:pPr>
-        <w:pStyle w:val="ListParagraph"/>
-        <w:numPr>
-          <w:ilvl w:val="0"/>
-          <w:numId w:val="17"/>
-        </w:numPr>
-      </w:pPr>
-      <w:r>
-        <w:t>Within the directory, create a new script file containing the following commands:</w:t>
-      </w:r>
-    </w:p>
-    <w:tbl>
-      <w:tblPr>
-        <w:tblStyle w:val="TableGrid"/>
-        <w:tblW w:w="0" w:type="auto"/>
-        <w:tblLook w:val="04A0" w:firstRow="1" w:lastRow="0" w:firstColumn="1" w:lastColumn="0" w:noHBand="0" w:noVBand="1"/>
-      </w:tblPr>
-      <w:tblGrid>
-        <w:gridCol w:w="9350"/>
-      </w:tblGrid>
-      <w:tr>
-        <w:tc>
-          <w:tcPr>
-            <w:tcW w:w="9350" w:type="dxa"/>
-            <w:tcBorders>
-              <w:bottom w:val="nil"/>
-            </w:tcBorders>
-          </w:tcPr>
-          <w:p>
-            <w:proofErr w:type="gramStart"/>
-            <w:r>
-              <w:t>#!/</w:t>
-            </w:r>
-            <w:proofErr w:type="gramEnd"/>
-            <w:r>
-              <w:t>bin/bash</w:t>
-            </w:r>
-          </w:p>
-        </w:tc>
-      </w:tr>
-      <w:tr>
-        <w:tc>
-          <w:tcPr>
-            <w:tcW w:w="9350" w:type="dxa"/>
-            <w:tcBorders>
-              <w:top w:val="nil"/>
-              <w:bottom w:val="nil"/>
-            </w:tcBorders>
-          </w:tcPr>
-          <w:p>
-            <w:r>
-              <w:t>make output</w:t>
-            </w:r>
-          </w:p>
-        </w:tc>
-      </w:tr>
-      <w:tr>
-        <w:tc>
-          <w:tcPr>
-            <w:tcW w:w="9350" w:type="dxa"/>
-            <w:tcBorders>
-              <w:top w:val="nil"/>
-              <w:bottom w:val="nil"/>
-            </w:tcBorders>
-          </w:tcPr>
-          <w:p>
-            <w:r>
-              <w:t>make clean</w:t>
-            </w:r>
-          </w:p>
-        </w:tc>
-      </w:tr>
-      <w:tr>
-        <w:tc>
-          <w:tcPr>
-            <w:tcW w:w="9350" w:type="dxa"/>
-            <w:tcBorders>
-              <w:top w:val="nil"/>
-            </w:tcBorders>
-          </w:tcPr>
-          <w:p>
-            <w:proofErr w:type="gramStart"/>
-            <w:r>
-              <w:t>./</w:t>
-            </w:r>
-            <w:proofErr w:type="gramEnd"/>
-            <w:r>
-              <w:t>output</w:t>
-            </w:r>
-          </w:p>
-        </w:tc>
-      </w:tr>
-    </w:tbl>
-    <w:p>
-      <w:pPr>
-        <w:pStyle w:val="ListParagraph"/>
-        <w:numPr>
-          <w:ilvl w:val="0"/>
-          <w:numId w:val="17"/>
-        </w:numPr>
-      </w:pPr>
-      <w:r>
-        <w:t xml:space="preserve">Change permissions by running </w:t>
-      </w:r>
-      <w:proofErr w:type="spellStart"/>
-      <w:r>
-        <w:t>chmod</w:t>
-      </w:r>
-      <w:proofErr w:type="spellEnd"/>
-    </w:p>
-    <w:tbl>
-      <w:tblPr>
-        <w:tblStyle w:val="TableGrid"/>
-        <w:tblW w:w="0" w:type="auto"/>
-        <w:tblLook w:val="04A0" w:firstRow="1" w:lastRow="0" w:firstColumn="1" w:lastColumn="0" w:noHBand="0" w:noVBand="1"/>
-      </w:tblPr>
-      <w:tblGrid>
-        <w:gridCol w:w="9350"/>
-      </w:tblGrid>
-      <w:tr>
-        <w:tc>
-          <w:tcPr>
-            <w:tcW w:w="9350" w:type="dxa"/>
-          </w:tcPr>
-          <w:p>
-            <w:proofErr w:type="spellStart"/>
-            <w:r>
-              <w:t>chmod</w:t>
-            </w:r>
-            <w:proofErr w:type="spellEnd"/>
-            <w:r>
-              <w:t xml:space="preserve"> </w:t>
-            </w:r>
-            <w:proofErr w:type="spellStart"/>
-            <w:r>
-              <w:t>u+x</w:t>
-            </w:r>
-            <w:proofErr w:type="spellEnd"/>
-            <w:r>
-              <w:t xml:space="preserve"> &lt;filename&gt;</w:t>
-            </w:r>
-          </w:p>
-        </w:tc>
-      </w:tr>
-    </w:tbl>
-    <w:p>
-      <w:pPr>
-        <w:pStyle w:val="ListParagraph"/>
-        <w:numPr>
-          <w:ilvl w:val="0"/>
-          <w:numId w:val="17"/>
-        </w:numPr>
-      </w:pPr>
-      <w:r>
-        <w:t>Run the script</w:t>
-      </w:r>
-    </w:p>
-    <w:tbl>
-      <w:tblPr>
-        <w:tblStyle w:val="TableGrid"/>
-        <w:tblW w:w="0" w:type="auto"/>
-        <w:tblLook w:val="04A0" w:firstRow="1" w:lastRow="0" w:firstColumn="1" w:lastColumn="0" w:noHBand="0" w:noVBand="1"/>
-      </w:tblPr>
-      <w:tblGrid>
-        <w:gridCol w:w="9350"/>
-      </w:tblGrid>
-      <w:tr>
-        <w:tc>
-          <w:tcPr>
-            <w:tcW w:w="9350" w:type="dxa"/>
-          </w:tcPr>
-          <w:p>
-            <w:proofErr w:type="gramStart"/>
-            <w:r>
-              <w:t>./</w:t>
-            </w:r>
-            <w:proofErr w:type="gramEnd"/>
-            <w:r>
-              <w:t>&lt;filename&gt;</w:t>
-            </w:r>
-          </w:p>
-        </w:tc>
-      </w:tr>
-    </w:tbl>
-    <w:p>
-      <w:pPr>
-        <w:pStyle w:val="ListParagraph"/>
-        <w:numPr>
-          <w:ilvl w:val="0"/>
-          <w:numId w:val="17"/>
-        </w:numPr>
-      </w:pPr>
-      <w:r>
-        <w:t xml:space="preserve">Once the script has been run once, </w:t>
-      </w:r>
-      <w:r>
-        <w:t>change the script’s directory to an easily accessible location such as the desktop.</w:t>
-      </w:r>
-    </w:p>
-    <w:p>
-      <w:pPr>
-        <w:pStyle w:val="ListParagraph"/>
-        <w:numPr>
-          <w:ilvl w:val="0"/>
-          <w:numId w:val="17"/>
-        </w:numPr>
-      </w:pPr>
-      <w:r>
-        <w:t>The script should now be able to be run from double clicking the file.</w:t>
-      </w:r>
-    </w:p>
-    <w:p>
-      <w:r>
-        <w:t>*This has only been tested on a virtual machine running ubuntu 20.04.</w:t>
-      </w:r>
-    </w:p>
     <w:sectPr>
       <w:headerReference w:type="default" r:id="rId23"/>
       <w:pgSz w:w="12240" w:h="15840"/>
@@ -2907,7 +2380,7 @@
 </file>
 
 <file path=word/endnotes.xml><?xml version="1.0" encoding="utf-8"?>
-<w:endnotes xmlns:wpc="http://schemas.microsoft.com/office/word/2010/wordprocessingCanvas" xmlns:cx="http://schemas.microsoft.com/office/drawing/2014/chartex" xmlns:cx1="http://schemas.microsoft.com/office/drawing/2015/9/8/chartex" xmlns:cx2="http://schemas.microsoft.com/office/drawing/2015/10/21/chartex" xmlns:cx3="http://schemas.microsoft.com/office/drawing/2016/5/9/chartex" xmlns:cx4="http://schemas.microsoft.com/office/drawing/2016/5/10/chartex" xmlns:cx5="http://schemas.microsoft.com/office/drawing/2016/5/11/chartex" xmlns:cx6="http://schemas.microsoft.com/office/drawing/2016/5/12/chartex" xmlns:cx7="http://schemas.microsoft.com/office/drawing/2016/5/13/chartex" xmlns:cx8="http://schemas.microsoft.com/office/drawing/2016/5/14/chartex" xmlns:mc="http://schemas.openxmlformats.org/markup-compatibility/2006" xmlns:aink="http://schemas.microsoft.com/office/drawing/2016/ink" xmlns:am3d="http://schemas.microsoft.com/office/drawing/2017/model3d" xmlns:o="urn:schemas-microsoft-com:office:office" xmlns:r="http://schemas.openxmlformats.org/officeDocument/2006/relationships" xmlns:m="http://schemas.openxmlformats.org/officeDocument/2006/math" xmlns:v="urn:schemas-microsoft-com:vml" xmlns:wp14="http://schemas.microsoft.com/office/word/2010/wordprocessingDrawing" xmlns:wp="http://schemas.openxmlformats.org/drawingml/2006/wordprocessingDrawing" xmlns:w10="urn:schemas-microsoft-com:office:word" xmlns:w="http://schemas.openxmlformats.org/wordprocessingml/2006/main" xmlns:w14="http://schemas.microsoft.com/office/word/2010/wordml" xmlns:w15="http://schemas.microsoft.com/office/word/2012/wordml" xmlns:w16cex="http://schemas.microsoft.com/office/word/2018/wordml/cex" xmlns:w16cid="http://schemas.microsoft.com/office/word/2016/wordml/cid" xmlns:w16="http://schemas.microsoft.com/office/word/2018/wordml" xmlns:w16sdtdh="http://schemas.microsoft.com/office/word/2020/wordml/sdtdatahash" xmlns:w16se="http://schemas.microsoft.com/office/word/2015/wordml/symex" xmlns:wpg="http://schemas.microsoft.com/office/word/2010/wordprocessingGroup" xmlns:wpi="http://schemas.microsoft.com/office/word/2010/wordprocessingInk" xmlns:wne="http://schemas.microsoft.com/office/word/2006/wordml" xmlns:wps="http://schemas.microsoft.com/office/word/2010/wordprocessingShape" mc:Ignorable="w14 w15 w16se w16cid w16 w16cex w16sdtdh wp14">
+<w:endnotes xmlns:wpc="http://schemas.microsoft.com/office/word/2010/wordprocessingCanvas" xmlns:cx="http://schemas.microsoft.com/office/drawing/2014/chartex" xmlns:cx1="http://schemas.microsoft.com/office/drawing/2015/9/8/chartex" xmlns:cx2="http://schemas.microsoft.com/office/drawing/2015/10/21/chartex" xmlns:cx3="http://schemas.microsoft.com/office/drawing/2016/5/9/chartex" xmlns:cx4="http://schemas.microsoft.com/office/drawing/2016/5/10/chartex" xmlns:cx5="http://schemas.microsoft.com/office/drawing/2016/5/11/chartex" xmlns:cx6="http://schemas.microsoft.com/office/drawing/2016/5/12/chartex" xmlns:cx7="http://schemas.microsoft.com/office/drawing/2016/5/13/chartex" xmlns:cx8="http://schemas.microsoft.com/office/drawing/2016/5/14/chartex" xmlns:mc="http://schemas.openxmlformats.org/markup-compatibility/2006" xmlns:aink="http://schemas.microsoft.com/office/drawing/2016/ink" xmlns:am3d="http://schemas.microsoft.com/office/drawing/2017/model3d" xmlns:o="urn:schemas-microsoft-com:office:office" xmlns:r="http://schemas.openxmlformats.org/officeDocument/2006/relationships" xmlns:m="http://schemas.openxmlformats.org/officeDocument/2006/math" xmlns:v="urn:schemas-microsoft-com:vml" xmlns:wp14="http://schemas.microsoft.com/office/word/2010/wordprocessingDrawing" xmlns:wp="http://schemas.openxmlformats.org/drawingml/2006/wordprocessingDrawing" xmlns:w10="urn:schemas-microsoft-com:office:word" xmlns:w="http://schemas.openxmlformats.org/wordprocessingml/2006/main" xmlns:w14="http://schemas.microsoft.com/office/word/2010/wordml" xmlns:w15="http://schemas.microsoft.com/office/word/2012/wordml" xmlns:w16cex="http://schemas.microsoft.com/office/word/2018/wordml/cex" xmlns:w16cid="http://schemas.microsoft.com/office/word/2016/wordml/cid" xmlns:w16="http://schemas.microsoft.com/office/word/2018/wordml" xmlns:w16se="http://schemas.microsoft.com/office/word/2015/wordml/symex" xmlns:wpg="http://schemas.microsoft.com/office/word/2010/wordprocessingGroup" xmlns:wpi="http://schemas.microsoft.com/office/word/2010/wordprocessingInk" xmlns:wne="http://schemas.microsoft.com/office/word/2006/wordml" xmlns:wps="http://schemas.microsoft.com/office/word/2010/wordprocessingShape" mc:Ignorable="w14 w15 w16se w16cid w16 w16cex wp14">
   <w:endnote w:type="separator" w:id="-1">
     <w:p>
       <w:pPr>
@@ -2932,7 +2405,7 @@
 </file>
 
 <file path=word/footnotes.xml><?xml version="1.0" encoding="utf-8"?>
-<w:footnotes xmlns:wpc="http://schemas.microsoft.com/office/word/2010/wordprocessingCanvas" xmlns:cx="http://schemas.microsoft.com/office/drawing/2014/chartex" xmlns:cx1="http://schemas.microsoft.com/office/drawing/2015/9/8/chartex" xmlns:cx2="http://schemas.microsoft.com/office/drawing/2015/10/21/chartex" xmlns:cx3="http://schemas.microsoft.com/office/drawing/2016/5/9/chartex" xmlns:cx4="http://schemas.microsoft.com/office/drawing/2016/5/10/chartex" xmlns:cx5="http://schemas.microsoft.com/office/drawing/2016/5/11/chartex" xmlns:cx6="http://schemas.microsoft.com/office/drawing/2016/5/12/chartex" xmlns:cx7="http://schemas.microsoft.com/office/drawing/2016/5/13/chartex" xmlns:cx8="http://schemas.microsoft.com/office/drawing/2016/5/14/chartex" xmlns:mc="http://schemas.openxmlformats.org/markup-compatibility/2006" xmlns:aink="http://schemas.microsoft.com/office/drawing/2016/ink" xmlns:am3d="http://schemas.microsoft.com/office/drawing/2017/model3d" xmlns:o="urn:schemas-microsoft-com:office:office" xmlns:r="http://schemas.openxmlformats.org/officeDocument/2006/relationships" xmlns:m="http://schemas.openxmlformats.org/officeDocument/2006/math" xmlns:v="urn:schemas-microsoft-com:vml" xmlns:wp14="http://schemas.microsoft.com/office/word/2010/wordprocessingDrawing" xmlns:wp="http://schemas.openxmlformats.org/drawingml/2006/wordprocessingDrawing" xmlns:w10="urn:schemas-microsoft-com:office:word" xmlns:w="http://schemas.openxmlformats.org/wordprocessingml/2006/main" xmlns:w14="http://schemas.microsoft.com/office/word/2010/wordml" xmlns:w15="http://schemas.microsoft.com/office/word/2012/wordml" xmlns:w16cex="http://schemas.microsoft.com/office/word/2018/wordml/cex" xmlns:w16cid="http://schemas.microsoft.com/office/word/2016/wordml/cid" xmlns:w16="http://schemas.microsoft.com/office/word/2018/wordml" xmlns:w16sdtdh="http://schemas.microsoft.com/office/word/2020/wordml/sdtdatahash" xmlns:w16se="http://schemas.microsoft.com/office/word/2015/wordml/symex" xmlns:wpg="http://schemas.microsoft.com/office/word/2010/wordprocessingGroup" xmlns:wpi="http://schemas.microsoft.com/office/word/2010/wordprocessingInk" xmlns:wne="http://schemas.microsoft.com/office/word/2006/wordml" xmlns:wps="http://schemas.microsoft.com/office/word/2010/wordprocessingShape" mc:Ignorable="w14 w15 w16se w16cid w16 w16cex w16sdtdh wp14">
+<w:footnotes xmlns:wpc="http://schemas.microsoft.com/office/word/2010/wordprocessingCanvas" xmlns:cx="http://schemas.microsoft.com/office/drawing/2014/chartex" xmlns:cx1="http://schemas.microsoft.com/office/drawing/2015/9/8/chartex" xmlns:cx2="http://schemas.microsoft.com/office/drawing/2015/10/21/chartex" xmlns:cx3="http://schemas.microsoft.com/office/drawing/2016/5/9/chartex" xmlns:cx4="http://schemas.microsoft.com/office/drawing/2016/5/10/chartex" xmlns:cx5="http://schemas.microsoft.com/office/drawing/2016/5/11/chartex" xmlns:cx6="http://schemas.microsoft.com/office/drawing/2016/5/12/chartex" xmlns:cx7="http://schemas.microsoft.com/office/drawing/2016/5/13/chartex" xmlns:cx8="http://schemas.microsoft.com/office/drawing/2016/5/14/chartex" xmlns:mc="http://schemas.openxmlformats.org/markup-compatibility/2006" xmlns:aink="http://schemas.microsoft.com/office/drawing/2016/ink" xmlns:am3d="http://schemas.microsoft.com/office/drawing/2017/model3d" xmlns:o="urn:schemas-microsoft-com:office:office" xmlns:r="http://schemas.openxmlformats.org/officeDocument/2006/relationships" xmlns:m="http://schemas.openxmlformats.org/officeDocument/2006/math" xmlns:v="urn:schemas-microsoft-com:vml" xmlns:wp14="http://schemas.microsoft.com/office/word/2010/wordprocessingDrawing" xmlns:wp="http://schemas.openxmlformats.org/drawingml/2006/wordprocessingDrawing" xmlns:w10="urn:schemas-microsoft-com:office:word" xmlns:w="http://schemas.openxmlformats.org/wordprocessingml/2006/main" xmlns:w14="http://schemas.microsoft.com/office/word/2010/wordml" xmlns:w15="http://schemas.microsoft.com/office/word/2012/wordml" xmlns:w16cex="http://schemas.microsoft.com/office/word/2018/wordml/cex" xmlns:w16cid="http://schemas.microsoft.com/office/word/2016/wordml/cid" xmlns:w16="http://schemas.microsoft.com/office/word/2018/wordml" xmlns:w16se="http://schemas.microsoft.com/office/word/2015/wordml/symex" xmlns:wpg="http://schemas.microsoft.com/office/word/2010/wordprocessingGroup" xmlns:wpi="http://schemas.microsoft.com/office/word/2010/wordprocessingInk" xmlns:wne="http://schemas.microsoft.com/office/word/2006/wordml" xmlns:wps="http://schemas.microsoft.com/office/word/2010/wordprocessingShape" mc:Ignorable="w14 w15 w16se w16cid w16 w16cex wp14">
   <w:footnote w:type="separator" w:id="-1">
     <w:p>
       <w:pPr>
@@ -3043,13 +2516,8 @@
       <w:r>
         <w:t xml:space="preserve">Linux commands within the </w:t>
       </w:r>
-      <w:proofErr w:type="spellStart"/>
-      <w:r>
-        <w:t>SHNSim</w:t>
-      </w:r>
-      <w:proofErr w:type="spellEnd"/>
-      <w:r>
-        <w:t xml:space="preserve"> folder. </w:t>
+      <w:r>
+        <w:t xml:space="preserve">SHNSim folder. </w:t>
       </w:r>
       <w:r>
         <w:t>Be sure to extract the ZIP files to a folder instead of attempting to run the commands within the ZIP.</w:t>
@@ -3088,13 +2556,8 @@
       <w:r>
         <w:t>“</w:t>
       </w:r>
-      <w:proofErr w:type="spellStart"/>
-      <w:r>
-        <w:t>wsl</w:t>
-      </w:r>
-      <w:proofErr w:type="spellEnd"/>
-      <w:r>
-        <w:t>”</w:t>
+      <w:r>
+        <w:t>wsl”</w:t>
       </w:r>
       <w:r>
         <w:t xml:space="preserve"> command does not need to be executed because it is used to start Windows Subsystem for Linux (WSL)</w:t>
@@ -3127,13 +2590,8 @@
       <w:r>
         <w:t xml:space="preserve">the </w:t>
       </w:r>
-      <w:proofErr w:type="gramStart"/>
-      <w:r>
-        <w:t>“./</w:t>
-      </w:r>
-      <w:proofErr w:type="gramEnd"/>
-      <w:r>
-        <w:t>output” command.</w:t>
+      <w:r>
+        <w:t>“./output” command.</w:t>
       </w:r>
       <w:r>
         <w:t xml:space="preserve"> Mac/Linux/Ubuntu users may require a different program to support displaying the simulator. Refer to the C++ GTK documentation for more information (</w:t>
@@ -3174,37 +2632,12 @@
         </w:rPr>
         <w:t xml:space="preserve"> The most efficient way to use </w:t>
       </w:r>
-      <w:proofErr w:type="spellStart"/>
       <w:r>
         <w:rPr>
           <w:sz w:val="20"/>
           <w:szCs w:val="20"/>
         </w:rPr>
-        <w:t>XLaunch</w:t>
-      </w:r>
-      <w:proofErr w:type="spellEnd"/>
-      <w:r>
-        <w:rPr>
-          <w:sz w:val="20"/>
-          <w:szCs w:val="20"/>
-        </w:rPr>
-        <w:t xml:space="preserve"> is to create a .config file that will be opened every time the simulator is opened. These following steps will show the process of generating a .config file using the </w:t>
-      </w:r>
-      <w:proofErr w:type="spellStart"/>
-      <w:r>
-        <w:rPr>
-          <w:sz w:val="20"/>
-          <w:szCs w:val="20"/>
-        </w:rPr>
-        <w:t>XLaunch</w:t>
-      </w:r>
-      <w:proofErr w:type="spellEnd"/>
-      <w:r>
-        <w:rPr>
-          <w:sz w:val="20"/>
-          <w:szCs w:val="20"/>
-        </w:rPr>
-        <w:t xml:space="preserve"> setup wizard.</w:t>
+        <w:t>XLaunch is to create a .config file that will be opened every time the simulator is opened. These following steps will show the process of generating a .config file using the XLaunch setup wizard.</w:t>
       </w:r>
     </w:p>
   </w:footnote>
@@ -3249,38 +2682,23 @@
       <w:r>
         <w:t xml:space="preserve">compiling with </w:t>
       </w:r>
-      <w:proofErr w:type="spellStart"/>
       <w:r>
         <w:t>makefile</w:t>
       </w:r>
-      <w:proofErr w:type="spellEnd"/>
       <w:r>
         <w:t>: O</w:t>
       </w:r>
       <w:r>
-        <w:t xml:space="preserve">pening </w:t>
-      </w:r>
-      <w:proofErr w:type="spellStart"/>
-      <w:r>
-        <w:t>Xserver</w:t>
-      </w:r>
-      <w:proofErr w:type="spellEnd"/>
-      <w:r>
-        <w:t xml:space="preserve">, </w:t>
+        <w:t xml:space="preserve">pening Xserver, </w:t>
       </w:r>
       <w:r>
         <w:t xml:space="preserve">changing the directory, running WSL, and then using </w:t>
       </w:r>
-      <w:proofErr w:type="gramStart"/>
       <w:r>
         <w:t>“</w:t>
       </w:r>
       <w:r>
-        <w:t>./</w:t>
-      </w:r>
-      <w:proofErr w:type="gramEnd"/>
-      <w:r>
-        <w:t>output</w:t>
+        <w:t>./output</w:t>
       </w:r>
       <w:r>
         <w:t>”</w:t>
@@ -3294,7 +2712,7 @@
 </file>
 
 <file path=word/header1.xml><?xml version="1.0" encoding="utf-8"?>
-<w:hdr xmlns:wpc="http://schemas.microsoft.com/office/word/2010/wordprocessingCanvas" xmlns:cx="http://schemas.microsoft.com/office/drawing/2014/chartex" xmlns:cx1="http://schemas.microsoft.com/office/drawing/2015/9/8/chartex" xmlns:cx2="http://schemas.microsoft.com/office/drawing/2015/10/21/chartex" xmlns:cx3="http://schemas.microsoft.com/office/drawing/2016/5/9/chartex" xmlns:cx4="http://schemas.microsoft.com/office/drawing/2016/5/10/chartex" xmlns:cx5="http://schemas.microsoft.com/office/drawing/2016/5/11/chartex" xmlns:cx6="http://schemas.microsoft.com/office/drawing/2016/5/12/chartex" xmlns:cx7="http://schemas.microsoft.com/office/drawing/2016/5/13/chartex" xmlns:cx8="http://schemas.microsoft.com/office/drawing/2016/5/14/chartex" xmlns:mc="http://schemas.openxmlformats.org/markup-compatibility/2006" xmlns:aink="http://schemas.microsoft.com/office/drawing/2016/ink" xmlns:am3d="http://schemas.microsoft.com/office/drawing/2017/model3d" xmlns:o="urn:schemas-microsoft-com:office:office" xmlns:r="http://schemas.openxmlformats.org/officeDocument/2006/relationships" xmlns:m="http://schemas.openxmlformats.org/officeDocument/2006/math" xmlns:v="urn:schemas-microsoft-com:vml" xmlns:wp14="http://schemas.microsoft.com/office/word/2010/wordprocessingDrawing" xmlns:wp="http://schemas.openxmlformats.org/drawingml/2006/wordprocessingDrawing" xmlns:w10="urn:schemas-microsoft-com:office:word" xmlns:w="http://schemas.openxmlformats.org/wordprocessingml/2006/main" xmlns:w14="http://schemas.microsoft.com/office/word/2010/wordml" xmlns:w15="http://schemas.microsoft.com/office/word/2012/wordml" xmlns:w16cex="http://schemas.microsoft.com/office/word/2018/wordml/cex" xmlns:w16cid="http://schemas.microsoft.com/office/word/2016/wordml/cid" xmlns:w16="http://schemas.microsoft.com/office/word/2018/wordml" xmlns:w16sdtdh="http://schemas.microsoft.com/office/word/2020/wordml/sdtdatahash" xmlns:w16se="http://schemas.microsoft.com/office/word/2015/wordml/symex" xmlns:wpg="http://schemas.microsoft.com/office/word/2010/wordprocessingGroup" xmlns:wpi="http://schemas.microsoft.com/office/word/2010/wordprocessingInk" xmlns:wne="http://schemas.microsoft.com/office/word/2006/wordml" xmlns:wps="http://schemas.microsoft.com/office/word/2010/wordprocessingShape" mc:Ignorable="w14 w15 w16se w16cid w16 w16cex w16sdtdh wp14">
+<w:hdr xmlns:wpc="http://schemas.microsoft.com/office/word/2010/wordprocessingCanvas" xmlns:cx="http://schemas.microsoft.com/office/drawing/2014/chartex" xmlns:cx1="http://schemas.microsoft.com/office/drawing/2015/9/8/chartex" xmlns:cx2="http://schemas.microsoft.com/office/drawing/2015/10/21/chartex" xmlns:cx3="http://schemas.microsoft.com/office/drawing/2016/5/9/chartex" xmlns:cx4="http://schemas.microsoft.com/office/drawing/2016/5/10/chartex" xmlns:cx5="http://schemas.microsoft.com/office/drawing/2016/5/11/chartex" xmlns:cx6="http://schemas.microsoft.com/office/drawing/2016/5/12/chartex" xmlns:cx7="http://schemas.microsoft.com/office/drawing/2016/5/13/chartex" xmlns:cx8="http://schemas.microsoft.com/office/drawing/2016/5/14/chartex" xmlns:mc="http://schemas.openxmlformats.org/markup-compatibility/2006" xmlns:aink="http://schemas.microsoft.com/office/drawing/2016/ink" xmlns:am3d="http://schemas.microsoft.com/office/drawing/2017/model3d" xmlns:o="urn:schemas-microsoft-com:office:office" xmlns:r="http://schemas.openxmlformats.org/officeDocument/2006/relationships" xmlns:m="http://schemas.openxmlformats.org/officeDocument/2006/math" xmlns:v="urn:schemas-microsoft-com:vml" xmlns:wp14="http://schemas.microsoft.com/office/word/2010/wordprocessingDrawing" xmlns:wp="http://schemas.openxmlformats.org/drawingml/2006/wordprocessingDrawing" xmlns:w10="urn:schemas-microsoft-com:office:word" xmlns:w="http://schemas.openxmlformats.org/wordprocessingml/2006/main" xmlns:w14="http://schemas.microsoft.com/office/word/2010/wordml" xmlns:w15="http://schemas.microsoft.com/office/word/2012/wordml" xmlns:w16cex="http://schemas.microsoft.com/office/word/2018/wordml/cex" xmlns:w16cid="http://schemas.microsoft.com/office/word/2016/wordml/cid" xmlns:w16="http://schemas.microsoft.com/office/word/2018/wordml" xmlns:w16se="http://schemas.microsoft.com/office/word/2015/wordml/symex" xmlns:wpg="http://schemas.microsoft.com/office/word/2010/wordprocessingGroup" xmlns:wpi="http://schemas.microsoft.com/office/word/2010/wordprocessingInk" xmlns:wne="http://schemas.microsoft.com/office/word/2006/wordml" xmlns:wps="http://schemas.microsoft.com/office/word/2010/wordprocessingShape" mc:Ignorable="w14 w15 w16se w16cid w16 w16cex wp14">
   <w:sdt>
     <w:sdtPr>
       <w:id w:val="-406837943"/>
@@ -3348,7 +2766,7 @@
 </file>
 
 <file path=word/numbering.xml><?xml version="1.0" encoding="utf-8"?>
-<w:numbering xmlns:wpc="http://schemas.microsoft.com/office/word/2010/wordprocessingCanvas" xmlns:cx="http://schemas.microsoft.com/office/drawing/2014/chartex" xmlns:cx1="http://schemas.microsoft.com/office/drawing/2015/9/8/chartex" xmlns:cx2="http://schemas.microsoft.com/office/drawing/2015/10/21/chartex" xmlns:cx3="http://schemas.microsoft.com/office/drawing/2016/5/9/chartex" xmlns:cx4="http://schemas.microsoft.com/office/drawing/2016/5/10/chartex" xmlns:cx5="http://schemas.microsoft.com/office/drawing/2016/5/11/chartex" xmlns:cx6="http://schemas.microsoft.com/office/drawing/2016/5/12/chartex" xmlns:cx7="http://schemas.microsoft.com/office/drawing/2016/5/13/chartex" xmlns:cx8="http://schemas.microsoft.com/office/drawing/2016/5/14/chartex" xmlns:mc="http://schemas.openxmlformats.org/markup-compatibility/2006" xmlns:aink="http://schemas.microsoft.com/office/drawing/2016/ink" xmlns:am3d="http://schemas.microsoft.com/office/drawing/2017/model3d" xmlns:o="urn:schemas-microsoft-com:office:office" xmlns:r="http://schemas.openxmlformats.org/officeDocument/2006/relationships" xmlns:m="http://schemas.openxmlformats.org/officeDocument/2006/math" xmlns:v="urn:schemas-microsoft-com:vml" xmlns:wp14="http://schemas.microsoft.com/office/word/2010/wordprocessingDrawing" xmlns:wp="http://schemas.openxmlformats.org/drawingml/2006/wordprocessingDrawing" xmlns:w10="urn:schemas-microsoft-com:office:word" xmlns:w="http://schemas.openxmlformats.org/wordprocessingml/2006/main" xmlns:w14="http://schemas.microsoft.com/office/word/2010/wordml" xmlns:w15="http://schemas.microsoft.com/office/word/2012/wordml" xmlns:w16cex="http://schemas.microsoft.com/office/word/2018/wordml/cex" xmlns:w16cid="http://schemas.microsoft.com/office/word/2016/wordml/cid" xmlns:w16="http://schemas.microsoft.com/office/word/2018/wordml" xmlns:w16sdtdh="http://schemas.microsoft.com/office/word/2020/wordml/sdtdatahash" xmlns:w16se="http://schemas.microsoft.com/office/word/2015/wordml/symex" xmlns:wpg="http://schemas.microsoft.com/office/word/2010/wordprocessingGroup" xmlns:wpi="http://schemas.microsoft.com/office/word/2010/wordprocessingInk" xmlns:wne="http://schemas.microsoft.com/office/word/2006/wordml" xmlns:wps="http://schemas.microsoft.com/office/word/2010/wordprocessingShape" mc:Ignorable="w14 w15 w16se w16cid w16 w16cex w16sdtdh wp14">
+<w:numbering xmlns:wpc="http://schemas.microsoft.com/office/word/2010/wordprocessingCanvas" xmlns:cx="http://schemas.microsoft.com/office/drawing/2014/chartex" xmlns:cx1="http://schemas.microsoft.com/office/drawing/2015/9/8/chartex" xmlns:cx2="http://schemas.microsoft.com/office/drawing/2015/10/21/chartex" xmlns:cx3="http://schemas.microsoft.com/office/drawing/2016/5/9/chartex" xmlns:cx4="http://schemas.microsoft.com/office/drawing/2016/5/10/chartex" xmlns:cx5="http://schemas.microsoft.com/office/drawing/2016/5/11/chartex" xmlns:cx6="http://schemas.microsoft.com/office/drawing/2016/5/12/chartex" xmlns:cx7="http://schemas.microsoft.com/office/drawing/2016/5/13/chartex" xmlns:cx8="http://schemas.microsoft.com/office/drawing/2016/5/14/chartex" xmlns:mc="http://schemas.openxmlformats.org/markup-compatibility/2006" xmlns:aink="http://schemas.microsoft.com/office/drawing/2016/ink" xmlns:am3d="http://schemas.microsoft.com/office/drawing/2017/model3d" xmlns:o="urn:schemas-microsoft-com:office:office" xmlns:r="http://schemas.openxmlformats.org/officeDocument/2006/relationships" xmlns:m="http://schemas.openxmlformats.org/officeDocument/2006/math" xmlns:v="urn:schemas-microsoft-com:vml" xmlns:wp14="http://schemas.microsoft.com/office/word/2010/wordprocessingDrawing" xmlns:wp="http://schemas.openxmlformats.org/drawingml/2006/wordprocessingDrawing" xmlns:w10="urn:schemas-microsoft-com:office:word" xmlns:w="http://schemas.openxmlformats.org/wordprocessingml/2006/main" xmlns:w14="http://schemas.microsoft.com/office/word/2010/wordml" xmlns:w15="http://schemas.microsoft.com/office/word/2012/wordml" xmlns:w16cex="http://schemas.microsoft.com/office/word/2018/wordml/cex" xmlns:w16cid="http://schemas.microsoft.com/office/word/2016/wordml/cid" xmlns:w16="http://schemas.microsoft.com/office/word/2018/wordml" xmlns:w16se="http://schemas.microsoft.com/office/word/2015/wordml/symex" xmlns:wpg="http://schemas.microsoft.com/office/word/2010/wordprocessingGroup" xmlns:wpi="http://schemas.microsoft.com/office/word/2010/wordprocessingInk" xmlns:wne="http://schemas.microsoft.com/office/word/2006/wordml" xmlns:wps="http://schemas.microsoft.com/office/word/2010/wordprocessingShape" mc:Ignorable="w14 w15 w16se w16cid w16 w16cex wp14">
   <w:abstractNum w:abstractNumId="0" w15:restartNumberingAfterBreak="0">
     <w:nsid w:val="00211528"/>
     <w:multiLevelType w:val="hybridMultilevel"/>
@@ -3528,95 +2946,6 @@
     </w:lvl>
   </w:abstractNum>
   <w:abstractNum w:abstractNumId="2" w15:restartNumberingAfterBreak="0">
-    <w:nsid w:val="04637E81"/>
-    <w:multiLevelType w:val="hybridMultilevel"/>
-    <w:tmpl w:val="B0C85EA0"/>
-    <w:lvl w:ilvl="0" w:tplc="04090019">
-      <w:start w:val="1"/>
-      <w:numFmt w:val="lowerLetter"/>
-      <w:lvlText w:val="%1."/>
-      <w:lvlJc w:val="left"/>
-      <w:pPr>
-        <w:ind w:left="720" w:hanging="360"/>
-      </w:pPr>
-      <w:rPr>
-        <w:rFonts w:hint="default"/>
-      </w:rPr>
-    </w:lvl>
-    <w:lvl w:ilvl="1" w:tplc="04090019" w:tentative="1">
-      <w:start w:val="1"/>
-      <w:numFmt w:val="lowerLetter"/>
-      <w:lvlText w:val="%2."/>
-      <w:lvlJc w:val="left"/>
-      <w:pPr>
-        <w:ind w:left="1440" w:hanging="360"/>
-      </w:pPr>
-    </w:lvl>
-    <w:lvl w:ilvl="2" w:tplc="0409001B" w:tentative="1">
-      <w:start w:val="1"/>
-      <w:numFmt w:val="lowerRoman"/>
-      <w:lvlText w:val="%3."/>
-      <w:lvlJc w:val="right"/>
-      <w:pPr>
-        <w:ind w:left="2160" w:hanging="180"/>
-      </w:pPr>
-    </w:lvl>
-    <w:lvl w:ilvl="3" w:tplc="0409000F" w:tentative="1">
-      <w:start w:val="1"/>
-      <w:numFmt w:val="decimal"/>
-      <w:lvlText w:val="%4."/>
-      <w:lvlJc w:val="left"/>
-      <w:pPr>
-        <w:ind w:left="2880" w:hanging="360"/>
-      </w:pPr>
-    </w:lvl>
-    <w:lvl w:ilvl="4" w:tplc="04090019" w:tentative="1">
-      <w:start w:val="1"/>
-      <w:numFmt w:val="lowerLetter"/>
-      <w:lvlText w:val="%5."/>
-      <w:lvlJc w:val="left"/>
-      <w:pPr>
-        <w:ind w:left="3600" w:hanging="360"/>
-      </w:pPr>
-    </w:lvl>
-    <w:lvl w:ilvl="5" w:tplc="0409001B" w:tentative="1">
-      <w:start w:val="1"/>
-      <w:numFmt w:val="lowerRoman"/>
-      <w:lvlText w:val="%6."/>
-      <w:lvlJc w:val="right"/>
-      <w:pPr>
-        <w:ind w:left="4320" w:hanging="180"/>
-      </w:pPr>
-    </w:lvl>
-    <w:lvl w:ilvl="6" w:tplc="0409000F" w:tentative="1">
-      <w:start w:val="1"/>
-      <w:numFmt w:val="decimal"/>
-      <w:lvlText w:val="%7."/>
-      <w:lvlJc w:val="left"/>
-      <w:pPr>
-        <w:ind w:left="5040" w:hanging="360"/>
-      </w:pPr>
-    </w:lvl>
-    <w:lvl w:ilvl="7" w:tplc="04090019" w:tentative="1">
-      <w:start w:val="1"/>
-      <w:numFmt w:val="lowerLetter"/>
-      <w:lvlText w:val="%8."/>
-      <w:lvlJc w:val="left"/>
-      <w:pPr>
-        <w:ind w:left="5760" w:hanging="360"/>
-      </w:pPr>
-    </w:lvl>
-    <w:lvl w:ilvl="8" w:tplc="0409001B" w:tentative="1">
-      <w:start w:val="1"/>
-      <w:numFmt w:val="lowerRoman"/>
-      <w:lvlText w:val="%9."/>
-      <w:lvlJc w:val="right"/>
-      <w:pPr>
-        <w:ind w:left="6480" w:hanging="180"/>
-      </w:pPr>
-    </w:lvl>
-  </w:abstractNum>
-  <w:abstractNum w:abstractNumId="3" w15:restartNumberingAfterBreak="0">
     <w:nsid w:val="0D761317"/>
     <w:multiLevelType w:val="hybridMultilevel"/>
     <w:tmpl w:val="C94AC58A"/>
@@ -3705,7 +3034,7 @@
       </w:pPr>
     </w:lvl>
   </w:abstractNum>
-  <w:abstractNum w:abstractNumId="4" w15:restartNumberingAfterBreak="0">
+  <w:abstractNum w:abstractNumId="3" w15:restartNumberingAfterBreak="0">
     <w:nsid w:val="14D26A75"/>
     <w:multiLevelType w:val="hybridMultilevel"/>
     <w:tmpl w:val="61463842"/>
@@ -3794,7 +3123,7 @@
       </w:pPr>
     </w:lvl>
   </w:abstractNum>
-  <w:abstractNum w:abstractNumId="5" w15:restartNumberingAfterBreak="0">
+  <w:abstractNum w:abstractNumId="4" w15:restartNumberingAfterBreak="0">
     <w:nsid w:val="1DDF3BAE"/>
     <w:multiLevelType w:val="hybridMultilevel"/>
     <w:tmpl w:val="39E4323A"/>
@@ -3883,7 +3212,7 @@
       </w:pPr>
     </w:lvl>
   </w:abstractNum>
-  <w:abstractNum w:abstractNumId="6" w15:restartNumberingAfterBreak="0">
+  <w:abstractNum w:abstractNumId="5" w15:restartNumberingAfterBreak="0">
     <w:nsid w:val="1EDE589B"/>
     <w:multiLevelType w:val="hybridMultilevel"/>
     <w:tmpl w:val="CEBC9700"/>
@@ -3972,7 +3301,7 @@
       </w:pPr>
     </w:lvl>
   </w:abstractNum>
-  <w:abstractNum w:abstractNumId="7" w15:restartNumberingAfterBreak="0">
+  <w:abstractNum w:abstractNumId="6" w15:restartNumberingAfterBreak="0">
     <w:nsid w:val="24A50C25"/>
     <w:multiLevelType w:val="hybridMultilevel"/>
     <w:tmpl w:val="C56417E6"/>
@@ -4061,7 +3390,7 @@
       </w:pPr>
     </w:lvl>
   </w:abstractNum>
-  <w:abstractNum w:abstractNumId="8" w15:restartNumberingAfterBreak="0">
+  <w:abstractNum w:abstractNumId="7" w15:restartNumberingAfterBreak="0">
     <w:nsid w:val="25781C84"/>
     <w:multiLevelType w:val="hybridMultilevel"/>
     <w:tmpl w:val="AAF89172"/>
@@ -4150,7 +3479,7 @@
       </w:pPr>
     </w:lvl>
   </w:abstractNum>
-  <w:abstractNum w:abstractNumId="9" w15:restartNumberingAfterBreak="0">
+  <w:abstractNum w:abstractNumId="8" w15:restartNumberingAfterBreak="0">
     <w:nsid w:val="35B3577F"/>
     <w:multiLevelType w:val="hybridMultilevel"/>
     <w:tmpl w:val="D0F61E96"/>
@@ -4239,7 +3568,7 @@
       </w:pPr>
     </w:lvl>
   </w:abstractNum>
-  <w:abstractNum w:abstractNumId="10" w15:restartNumberingAfterBreak="0">
+  <w:abstractNum w:abstractNumId="9" w15:restartNumberingAfterBreak="0">
     <w:nsid w:val="3A6C74B4"/>
     <w:multiLevelType w:val="hybridMultilevel"/>
     <w:tmpl w:val="01662170"/>
@@ -4328,7 +3657,7 @@
       </w:pPr>
     </w:lvl>
   </w:abstractNum>
-  <w:abstractNum w:abstractNumId="11" w15:restartNumberingAfterBreak="0">
+  <w:abstractNum w:abstractNumId="10" w15:restartNumberingAfterBreak="0">
     <w:nsid w:val="3C2D44C8"/>
     <w:multiLevelType w:val="hybridMultilevel"/>
     <w:tmpl w:val="189EE668"/>
@@ -4417,96 +3746,7 @@
       </w:pPr>
     </w:lvl>
   </w:abstractNum>
-  <w:abstractNum w:abstractNumId="12" w15:restartNumberingAfterBreak="0">
-    <w:nsid w:val="435971A5"/>
-    <w:multiLevelType w:val="hybridMultilevel"/>
-    <w:tmpl w:val="A8763CDA"/>
-    <w:lvl w:ilvl="0" w:tplc="04090019">
-      <w:start w:val="1"/>
-      <w:numFmt w:val="lowerLetter"/>
-      <w:lvlText w:val="%1."/>
-      <w:lvlJc w:val="left"/>
-      <w:pPr>
-        <w:ind w:left="720" w:hanging="360"/>
-      </w:pPr>
-      <w:rPr>
-        <w:rFonts w:hint="default"/>
-      </w:rPr>
-    </w:lvl>
-    <w:lvl w:ilvl="1" w:tplc="04090019" w:tentative="1">
-      <w:start w:val="1"/>
-      <w:numFmt w:val="lowerLetter"/>
-      <w:lvlText w:val="%2."/>
-      <w:lvlJc w:val="left"/>
-      <w:pPr>
-        <w:ind w:left="1440" w:hanging="360"/>
-      </w:pPr>
-    </w:lvl>
-    <w:lvl w:ilvl="2" w:tplc="0409001B" w:tentative="1">
-      <w:start w:val="1"/>
-      <w:numFmt w:val="lowerRoman"/>
-      <w:lvlText w:val="%3."/>
-      <w:lvlJc w:val="right"/>
-      <w:pPr>
-        <w:ind w:left="2160" w:hanging="180"/>
-      </w:pPr>
-    </w:lvl>
-    <w:lvl w:ilvl="3" w:tplc="0409000F" w:tentative="1">
-      <w:start w:val="1"/>
-      <w:numFmt w:val="decimal"/>
-      <w:lvlText w:val="%4."/>
-      <w:lvlJc w:val="left"/>
-      <w:pPr>
-        <w:ind w:left="2880" w:hanging="360"/>
-      </w:pPr>
-    </w:lvl>
-    <w:lvl w:ilvl="4" w:tplc="04090019" w:tentative="1">
-      <w:start w:val="1"/>
-      <w:numFmt w:val="lowerLetter"/>
-      <w:lvlText w:val="%5."/>
-      <w:lvlJc w:val="left"/>
-      <w:pPr>
-        <w:ind w:left="3600" w:hanging="360"/>
-      </w:pPr>
-    </w:lvl>
-    <w:lvl w:ilvl="5" w:tplc="0409001B" w:tentative="1">
-      <w:start w:val="1"/>
-      <w:numFmt w:val="lowerRoman"/>
-      <w:lvlText w:val="%6."/>
-      <w:lvlJc w:val="right"/>
-      <w:pPr>
-        <w:ind w:left="4320" w:hanging="180"/>
-      </w:pPr>
-    </w:lvl>
-    <w:lvl w:ilvl="6" w:tplc="0409000F" w:tentative="1">
-      <w:start w:val="1"/>
-      <w:numFmt w:val="decimal"/>
-      <w:lvlText w:val="%7."/>
-      <w:lvlJc w:val="left"/>
-      <w:pPr>
-        <w:ind w:left="5040" w:hanging="360"/>
-      </w:pPr>
-    </w:lvl>
-    <w:lvl w:ilvl="7" w:tplc="04090019" w:tentative="1">
-      <w:start w:val="1"/>
-      <w:numFmt w:val="lowerLetter"/>
-      <w:lvlText w:val="%8."/>
-      <w:lvlJc w:val="left"/>
-      <w:pPr>
-        <w:ind w:left="5760" w:hanging="360"/>
-      </w:pPr>
-    </w:lvl>
-    <w:lvl w:ilvl="8" w:tplc="0409001B" w:tentative="1">
-      <w:start w:val="1"/>
-      <w:numFmt w:val="lowerRoman"/>
-      <w:lvlText w:val="%9."/>
-      <w:lvlJc w:val="right"/>
-      <w:pPr>
-        <w:ind w:left="6480" w:hanging="180"/>
-      </w:pPr>
-    </w:lvl>
-  </w:abstractNum>
-  <w:abstractNum w:abstractNumId="13" w15:restartNumberingAfterBreak="0">
+  <w:abstractNum w:abstractNumId="11" w15:restartNumberingAfterBreak="0">
     <w:nsid w:val="43D347DE"/>
     <w:multiLevelType w:val="hybridMultilevel"/>
     <w:tmpl w:val="219EEBB0"/>
@@ -4595,120 +3835,7 @@
       </w:pPr>
     </w:lvl>
   </w:abstractNum>
-  <w:abstractNum w:abstractNumId="14" w15:restartNumberingAfterBreak="0">
-    <w:nsid w:val="4C907CA7"/>
-    <w:multiLevelType w:val="hybridMultilevel"/>
-    <w:tmpl w:val="7988EF5A"/>
-    <w:lvl w:ilvl="0" w:tplc="6E588EA2">
-      <w:start w:val="6"/>
-      <w:numFmt w:val="bullet"/>
-      <w:lvlText w:val=""/>
-      <w:lvlJc w:val="left"/>
-      <w:pPr>
-        <w:ind w:left="720" w:hanging="360"/>
-      </w:pPr>
-      <w:rPr>
-        <w:rFonts w:ascii="Symbol" w:eastAsiaTheme="minorEastAsia" w:hAnsi="Symbol" w:cstheme="minorBidi" w:hint="default"/>
-      </w:rPr>
-    </w:lvl>
-    <w:lvl w:ilvl="1" w:tplc="04090003" w:tentative="1">
-      <w:start w:val="1"/>
-      <w:numFmt w:val="bullet"/>
-      <w:lvlText w:val="o"/>
-      <w:lvlJc w:val="left"/>
-      <w:pPr>
-        <w:ind w:left="1440" w:hanging="360"/>
-      </w:pPr>
-      <w:rPr>
-        <w:rFonts w:ascii="Courier New" w:hAnsi="Courier New" w:cs="Courier New" w:hint="default"/>
-      </w:rPr>
-    </w:lvl>
-    <w:lvl w:ilvl="2" w:tplc="04090005" w:tentative="1">
-      <w:start w:val="1"/>
-      <w:numFmt w:val="bullet"/>
-      <w:lvlText w:val=""/>
-      <w:lvlJc w:val="left"/>
-      <w:pPr>
-        <w:ind w:left="2160" w:hanging="360"/>
-      </w:pPr>
-      <w:rPr>
-        <w:rFonts w:ascii="Wingdings" w:hAnsi="Wingdings" w:hint="default"/>
-      </w:rPr>
-    </w:lvl>
-    <w:lvl w:ilvl="3" w:tplc="04090001" w:tentative="1">
-      <w:start w:val="1"/>
-      <w:numFmt w:val="bullet"/>
-      <w:lvlText w:val=""/>
-      <w:lvlJc w:val="left"/>
-      <w:pPr>
-        <w:ind w:left="2880" w:hanging="360"/>
-      </w:pPr>
-      <w:rPr>
-        <w:rFonts w:ascii="Symbol" w:hAnsi="Symbol" w:hint="default"/>
-      </w:rPr>
-    </w:lvl>
-    <w:lvl w:ilvl="4" w:tplc="04090003" w:tentative="1">
-      <w:start w:val="1"/>
-      <w:numFmt w:val="bullet"/>
-      <w:lvlText w:val="o"/>
-      <w:lvlJc w:val="left"/>
-      <w:pPr>
-        <w:ind w:left="3600" w:hanging="360"/>
-      </w:pPr>
-      <w:rPr>
-        <w:rFonts w:ascii="Courier New" w:hAnsi="Courier New" w:cs="Courier New" w:hint="default"/>
-      </w:rPr>
-    </w:lvl>
-    <w:lvl w:ilvl="5" w:tplc="04090005" w:tentative="1">
-      <w:start w:val="1"/>
-      <w:numFmt w:val="bullet"/>
-      <w:lvlText w:val=""/>
-      <w:lvlJc w:val="left"/>
-      <w:pPr>
-        <w:ind w:left="4320" w:hanging="360"/>
-      </w:pPr>
-      <w:rPr>
-        <w:rFonts w:ascii="Wingdings" w:hAnsi="Wingdings" w:hint="default"/>
-      </w:rPr>
-    </w:lvl>
-    <w:lvl w:ilvl="6" w:tplc="04090001" w:tentative="1">
-      <w:start w:val="1"/>
-      <w:numFmt w:val="bullet"/>
-      <w:lvlText w:val=""/>
-      <w:lvlJc w:val="left"/>
-      <w:pPr>
-        <w:ind w:left="5040" w:hanging="360"/>
-      </w:pPr>
-      <w:rPr>
-        <w:rFonts w:ascii="Symbol" w:hAnsi="Symbol" w:hint="default"/>
-      </w:rPr>
-    </w:lvl>
-    <w:lvl w:ilvl="7" w:tplc="04090003" w:tentative="1">
-      <w:start w:val="1"/>
-      <w:numFmt w:val="bullet"/>
-      <w:lvlText w:val="o"/>
-      <w:lvlJc w:val="left"/>
-      <w:pPr>
-        <w:ind w:left="5760" w:hanging="360"/>
-      </w:pPr>
-      <w:rPr>
-        <w:rFonts w:ascii="Courier New" w:hAnsi="Courier New" w:cs="Courier New" w:hint="default"/>
-      </w:rPr>
-    </w:lvl>
-    <w:lvl w:ilvl="8" w:tplc="04090005" w:tentative="1">
-      <w:start w:val="1"/>
-      <w:numFmt w:val="bullet"/>
-      <w:lvlText w:val=""/>
-      <w:lvlJc w:val="left"/>
-      <w:pPr>
-        <w:ind w:left="6480" w:hanging="360"/>
-      </w:pPr>
-      <w:rPr>
-        <w:rFonts w:ascii="Wingdings" w:hAnsi="Wingdings" w:hint="default"/>
-      </w:rPr>
-    </w:lvl>
-  </w:abstractNum>
-  <w:abstractNum w:abstractNumId="15" w15:restartNumberingAfterBreak="0">
+  <w:abstractNum w:abstractNumId="12" w15:restartNumberingAfterBreak="0">
     <w:nsid w:val="52456032"/>
     <w:multiLevelType w:val="hybridMultilevel"/>
     <w:tmpl w:val="0FD60B44"/>
@@ -4797,120 +3924,7 @@
       </w:pPr>
     </w:lvl>
   </w:abstractNum>
-  <w:abstractNum w:abstractNumId="16" w15:restartNumberingAfterBreak="0">
-    <w:nsid w:val="528B6E35"/>
-    <w:multiLevelType w:val="hybridMultilevel"/>
-    <w:tmpl w:val="18641FD4"/>
-    <w:lvl w:ilvl="0" w:tplc="D9B0B28C">
-      <w:start w:val="7"/>
-      <w:numFmt w:val="bullet"/>
-      <w:lvlText w:val=""/>
-      <w:lvlJc w:val="left"/>
-      <w:pPr>
-        <w:ind w:left="720" w:hanging="360"/>
-      </w:pPr>
-      <w:rPr>
-        <w:rFonts w:ascii="Symbol" w:eastAsiaTheme="minorEastAsia" w:hAnsi="Symbol" w:cstheme="minorBidi" w:hint="default"/>
-      </w:rPr>
-    </w:lvl>
-    <w:lvl w:ilvl="1" w:tplc="04090003" w:tentative="1">
-      <w:start w:val="1"/>
-      <w:numFmt w:val="bullet"/>
-      <w:lvlText w:val="o"/>
-      <w:lvlJc w:val="left"/>
-      <w:pPr>
-        <w:ind w:left="1440" w:hanging="360"/>
-      </w:pPr>
-      <w:rPr>
-        <w:rFonts w:ascii="Courier New" w:hAnsi="Courier New" w:cs="Courier New" w:hint="default"/>
-      </w:rPr>
-    </w:lvl>
-    <w:lvl w:ilvl="2" w:tplc="04090005" w:tentative="1">
-      <w:start w:val="1"/>
-      <w:numFmt w:val="bullet"/>
-      <w:lvlText w:val=""/>
-      <w:lvlJc w:val="left"/>
-      <w:pPr>
-        <w:ind w:left="2160" w:hanging="360"/>
-      </w:pPr>
-      <w:rPr>
-        <w:rFonts w:ascii="Wingdings" w:hAnsi="Wingdings" w:hint="default"/>
-      </w:rPr>
-    </w:lvl>
-    <w:lvl w:ilvl="3" w:tplc="04090001" w:tentative="1">
-      <w:start w:val="1"/>
-      <w:numFmt w:val="bullet"/>
-      <w:lvlText w:val=""/>
-      <w:lvlJc w:val="left"/>
-      <w:pPr>
-        <w:ind w:left="2880" w:hanging="360"/>
-      </w:pPr>
-      <w:rPr>
-        <w:rFonts w:ascii="Symbol" w:hAnsi="Symbol" w:hint="default"/>
-      </w:rPr>
-    </w:lvl>
-    <w:lvl w:ilvl="4" w:tplc="04090003" w:tentative="1">
-      <w:start w:val="1"/>
-      <w:numFmt w:val="bullet"/>
-      <w:lvlText w:val="o"/>
-      <w:lvlJc w:val="left"/>
-      <w:pPr>
-        <w:ind w:left="3600" w:hanging="360"/>
-      </w:pPr>
-      <w:rPr>
-        <w:rFonts w:ascii="Courier New" w:hAnsi="Courier New" w:cs="Courier New" w:hint="default"/>
-      </w:rPr>
-    </w:lvl>
-    <w:lvl w:ilvl="5" w:tplc="04090005" w:tentative="1">
-      <w:start w:val="1"/>
-      <w:numFmt w:val="bullet"/>
-      <w:lvlText w:val=""/>
-      <w:lvlJc w:val="left"/>
-      <w:pPr>
-        <w:ind w:left="4320" w:hanging="360"/>
-      </w:pPr>
-      <w:rPr>
-        <w:rFonts w:ascii="Wingdings" w:hAnsi="Wingdings" w:hint="default"/>
-      </w:rPr>
-    </w:lvl>
-    <w:lvl w:ilvl="6" w:tplc="04090001" w:tentative="1">
-      <w:start w:val="1"/>
-      <w:numFmt w:val="bullet"/>
-      <w:lvlText w:val=""/>
-      <w:lvlJc w:val="left"/>
-      <w:pPr>
-        <w:ind w:left="5040" w:hanging="360"/>
-      </w:pPr>
-      <w:rPr>
-        <w:rFonts w:ascii="Symbol" w:hAnsi="Symbol" w:hint="default"/>
-      </w:rPr>
-    </w:lvl>
-    <w:lvl w:ilvl="7" w:tplc="04090003" w:tentative="1">
-      <w:start w:val="1"/>
-      <w:numFmt w:val="bullet"/>
-      <w:lvlText w:val="o"/>
-      <w:lvlJc w:val="left"/>
-      <w:pPr>
-        <w:ind w:left="5760" w:hanging="360"/>
-      </w:pPr>
-      <w:rPr>
-        <w:rFonts w:ascii="Courier New" w:hAnsi="Courier New" w:cs="Courier New" w:hint="default"/>
-      </w:rPr>
-    </w:lvl>
-    <w:lvl w:ilvl="8" w:tplc="04090005" w:tentative="1">
-      <w:start w:val="1"/>
-      <w:numFmt w:val="bullet"/>
-      <w:lvlText w:val=""/>
-      <w:lvlJc w:val="left"/>
-      <w:pPr>
-        <w:ind w:left="6480" w:hanging="360"/>
-      </w:pPr>
-      <w:rPr>
-        <w:rFonts w:ascii="Wingdings" w:hAnsi="Wingdings" w:hint="default"/>
-      </w:rPr>
-    </w:lvl>
-  </w:abstractNum>
-  <w:abstractNum w:abstractNumId="17" w15:restartNumberingAfterBreak="0">
+  <w:abstractNum w:abstractNumId="13" w15:restartNumberingAfterBreak="0">
     <w:nsid w:val="5B273F39"/>
     <w:multiLevelType w:val="hybridMultilevel"/>
     <w:tmpl w:val="39E4323A"/>
@@ -4999,7 +4013,7 @@
       </w:pPr>
     </w:lvl>
   </w:abstractNum>
-  <w:abstractNum w:abstractNumId="18" w15:restartNumberingAfterBreak="0">
+  <w:abstractNum w:abstractNumId="14" w15:restartNumberingAfterBreak="0">
     <w:nsid w:val="60FE4B52"/>
     <w:multiLevelType w:val="hybridMultilevel"/>
     <w:tmpl w:val="6F883686"/>
@@ -5088,7 +4102,7 @@
       </w:pPr>
     </w:lvl>
   </w:abstractNum>
-  <w:abstractNum w:abstractNumId="19" w15:restartNumberingAfterBreak="0">
+  <w:abstractNum w:abstractNumId="15" w15:restartNumberingAfterBreak="0">
     <w:nsid w:val="7A944150"/>
     <w:multiLevelType w:val="hybridMultilevel"/>
     <w:tmpl w:val="729C39FC"/>
@@ -5178,70 +4192,58 @@
     </w:lvl>
   </w:abstractNum>
   <w:num w:numId="1">
-    <w:abstractNumId w:val="9"/>
+    <w:abstractNumId w:val="8"/>
   </w:num>
   <w:num w:numId="2">
-    <w:abstractNumId w:val="17"/>
+    <w:abstractNumId w:val="13"/>
   </w:num>
   <w:num w:numId="3">
-    <w:abstractNumId w:val="4"/>
+    <w:abstractNumId w:val="3"/>
   </w:num>
   <w:num w:numId="4">
-    <w:abstractNumId w:val="8"/>
+    <w:abstractNumId w:val="7"/>
   </w:num>
   <w:num w:numId="5">
     <w:abstractNumId w:val="1"/>
   </w:num>
   <w:num w:numId="6">
+    <w:abstractNumId w:val="5"/>
+  </w:num>
+  <w:num w:numId="7">
+    <w:abstractNumId w:val="2"/>
+  </w:num>
+  <w:num w:numId="8">
+    <w:abstractNumId w:val="12"/>
+  </w:num>
+  <w:num w:numId="9">
     <w:abstractNumId w:val="6"/>
   </w:num>
-  <w:num w:numId="7">
-    <w:abstractNumId w:val="3"/>
+  <w:num w:numId="10">
+    <w:abstractNumId w:val="14"/>
   </w:num>
-  <w:num w:numId="8">
+  <w:num w:numId="11">
+    <w:abstractNumId w:val="11"/>
+  </w:num>
+  <w:num w:numId="12">
     <w:abstractNumId w:val="15"/>
   </w:num>
-  <w:num w:numId="9">
-    <w:abstractNumId w:val="7"/>
-  </w:num>
-  <w:num w:numId="10">
-    <w:abstractNumId w:val="18"/>
-  </w:num>
-  <w:num w:numId="11">
-    <w:abstractNumId w:val="13"/>
-  </w:num>
-  <w:num w:numId="12">
-    <w:abstractNumId w:val="19"/>
-  </w:num>
   <w:num w:numId="13">
-    <w:abstractNumId w:val="11"/>
+    <w:abstractNumId w:val="10"/>
   </w:num>
   <w:num w:numId="14">
-    <w:abstractNumId w:val="5"/>
+    <w:abstractNumId w:val="4"/>
   </w:num>
   <w:num w:numId="15">
     <w:abstractNumId w:val="0"/>
   </w:num>
   <w:num w:numId="16">
-    <w:abstractNumId w:val="10"/>
-  </w:num>
-  <w:num w:numId="17">
-    <w:abstractNumId w:val="12"/>
-  </w:num>
-  <w:num w:numId="18">
-    <w:abstractNumId w:val="14"/>
-  </w:num>
-  <w:num w:numId="19">
-    <w:abstractNumId w:val="16"/>
-  </w:num>
-  <w:num w:numId="20">
-    <w:abstractNumId w:val="2"/>
+    <w:abstractNumId w:val="9"/>
   </w:num>
 </w:numbering>
 </file>
 
 <file path=word/styles.xml><?xml version="1.0" encoding="utf-8"?>
-<w:styles xmlns:mc="http://schemas.openxmlformats.org/markup-compatibility/2006" xmlns:r="http://schemas.openxmlformats.org/officeDocument/2006/relationships" xmlns:w="http://schemas.openxmlformats.org/wordprocessingml/2006/main" xmlns:w14="http://schemas.microsoft.com/office/word/2010/wordml" xmlns:w15="http://schemas.microsoft.com/office/word/2012/wordml" xmlns:w16cex="http://schemas.microsoft.com/office/word/2018/wordml/cex" xmlns:w16cid="http://schemas.microsoft.com/office/word/2016/wordml/cid" xmlns:w16="http://schemas.microsoft.com/office/word/2018/wordml" xmlns:w16sdtdh="http://schemas.microsoft.com/office/word/2020/wordml/sdtdatahash" xmlns:w16se="http://schemas.microsoft.com/office/word/2015/wordml/symex" mc:Ignorable="w14 w15 w16se w16cid w16 w16cex w16sdtdh">
+<w:styles xmlns:mc="http://schemas.openxmlformats.org/markup-compatibility/2006" xmlns:r="http://schemas.openxmlformats.org/officeDocument/2006/relationships" xmlns:w="http://schemas.openxmlformats.org/wordprocessingml/2006/main" xmlns:w14="http://schemas.microsoft.com/office/word/2010/wordml" xmlns:w15="http://schemas.microsoft.com/office/word/2012/wordml" xmlns:w16cex="http://schemas.microsoft.com/office/word/2018/wordml/cex" xmlns:w16cid="http://schemas.microsoft.com/office/word/2016/wordml/cid" xmlns:w16="http://schemas.microsoft.com/office/word/2018/wordml" xmlns:w16se="http://schemas.microsoft.com/office/word/2015/wordml/symex" mc:Ignorable="w14 w15 w16se w16cid w16 w16cex">
   <w:docDefaults>
     <w:rPrDefault>
       <w:rPr>

</xml_diff>

<commit_message>
Added Changes and modified simulator setup
</commit_message>
<xml_diff>
--- a/doc/Documentation/Simulator_Setup.docx
+++ b/doc/Documentation/Simulator_Setup.docx
@@ -1,6 +1,6 @@
 
 <file path=word/document.xml><?xml version="1.0" encoding="utf-8"?>
-<w:document xmlns:wpc="http://schemas.microsoft.com/office/word/2010/wordprocessingCanvas" xmlns:cx="http://schemas.microsoft.com/office/drawing/2014/chartex" xmlns:cx1="http://schemas.microsoft.com/office/drawing/2015/9/8/chartex" xmlns:cx2="http://schemas.microsoft.com/office/drawing/2015/10/21/chartex" xmlns:cx3="http://schemas.microsoft.com/office/drawing/2016/5/9/chartex" xmlns:cx4="http://schemas.microsoft.com/office/drawing/2016/5/10/chartex" xmlns:cx5="http://schemas.microsoft.com/office/drawing/2016/5/11/chartex" xmlns:cx6="http://schemas.microsoft.com/office/drawing/2016/5/12/chartex" xmlns:cx7="http://schemas.microsoft.com/office/drawing/2016/5/13/chartex" xmlns:cx8="http://schemas.microsoft.com/office/drawing/2016/5/14/chartex" xmlns:mc="http://schemas.openxmlformats.org/markup-compatibility/2006" xmlns:aink="http://schemas.microsoft.com/office/drawing/2016/ink" xmlns:am3d="http://schemas.microsoft.com/office/drawing/2017/model3d" xmlns:o="urn:schemas-microsoft-com:office:office" xmlns:r="http://schemas.openxmlformats.org/officeDocument/2006/relationships" xmlns:m="http://schemas.openxmlformats.org/officeDocument/2006/math" xmlns:v="urn:schemas-microsoft-com:vml" xmlns:wp14="http://schemas.microsoft.com/office/word/2010/wordprocessingDrawing" xmlns:wp="http://schemas.openxmlformats.org/drawingml/2006/wordprocessingDrawing" xmlns:w10="urn:schemas-microsoft-com:office:word" xmlns:w="http://schemas.openxmlformats.org/wordprocessingml/2006/main" xmlns:w14="http://schemas.microsoft.com/office/word/2010/wordml" xmlns:w15="http://schemas.microsoft.com/office/word/2012/wordml" xmlns:w16cex="http://schemas.microsoft.com/office/word/2018/wordml/cex" xmlns:w16cid="http://schemas.microsoft.com/office/word/2016/wordml/cid" xmlns:w16="http://schemas.microsoft.com/office/word/2018/wordml" xmlns:w16se="http://schemas.microsoft.com/office/word/2015/wordml/symex" xmlns:wpg="http://schemas.microsoft.com/office/word/2010/wordprocessingGroup" xmlns:wpi="http://schemas.microsoft.com/office/word/2010/wordprocessingInk" xmlns:wne="http://schemas.microsoft.com/office/word/2006/wordml" xmlns:wps="http://schemas.microsoft.com/office/word/2010/wordprocessingShape" mc:Ignorable="w14 w15 w16se w16cid w16 w16cex wp14">
+<w:document xmlns:wpc="http://schemas.microsoft.com/office/word/2010/wordprocessingCanvas" xmlns:cx="http://schemas.microsoft.com/office/drawing/2014/chartex" xmlns:cx1="http://schemas.microsoft.com/office/drawing/2015/9/8/chartex" xmlns:cx2="http://schemas.microsoft.com/office/drawing/2015/10/21/chartex" xmlns:cx3="http://schemas.microsoft.com/office/drawing/2016/5/9/chartex" xmlns:cx4="http://schemas.microsoft.com/office/drawing/2016/5/10/chartex" xmlns:cx5="http://schemas.microsoft.com/office/drawing/2016/5/11/chartex" xmlns:cx6="http://schemas.microsoft.com/office/drawing/2016/5/12/chartex" xmlns:cx7="http://schemas.microsoft.com/office/drawing/2016/5/13/chartex" xmlns:cx8="http://schemas.microsoft.com/office/drawing/2016/5/14/chartex" xmlns:mc="http://schemas.openxmlformats.org/markup-compatibility/2006" xmlns:aink="http://schemas.microsoft.com/office/drawing/2016/ink" xmlns:am3d="http://schemas.microsoft.com/office/drawing/2017/model3d" xmlns:o="urn:schemas-microsoft-com:office:office" xmlns:oel="http://schemas.microsoft.com/office/2019/extlst" xmlns:r="http://schemas.openxmlformats.org/officeDocument/2006/relationships" xmlns:m="http://schemas.openxmlformats.org/officeDocument/2006/math" xmlns:v="urn:schemas-microsoft-com:vml" xmlns:wp14="http://schemas.microsoft.com/office/word/2010/wordprocessingDrawing" xmlns:wp="http://schemas.openxmlformats.org/drawingml/2006/wordprocessingDrawing" xmlns:w10="urn:schemas-microsoft-com:office:word" xmlns:w="http://schemas.openxmlformats.org/wordprocessingml/2006/main" xmlns:w14="http://schemas.microsoft.com/office/word/2010/wordml" xmlns:w15="http://schemas.microsoft.com/office/word/2012/wordml" xmlns:w16cex="http://schemas.microsoft.com/office/word/2018/wordml/cex" xmlns:w16cid="http://schemas.microsoft.com/office/word/2016/wordml/cid" xmlns:w16="http://schemas.microsoft.com/office/word/2018/wordml" xmlns:w16sdtdh="http://schemas.microsoft.com/office/word/2020/wordml/sdtdatahash" xmlns:w16se="http://schemas.microsoft.com/office/word/2015/wordml/symex" xmlns:wpg="http://schemas.microsoft.com/office/word/2010/wordprocessingGroup" xmlns:wpi="http://schemas.microsoft.com/office/word/2010/wordprocessingInk" xmlns:wne="http://schemas.microsoft.com/office/word/2006/wordml" xmlns:wps="http://schemas.microsoft.com/office/word/2010/wordprocessingShape" mc:Ignorable="w14 w15 w16se w16cid w16 w16cex w16sdtdh wp14">
   <w:body>
     <w:p>
       <w:pPr>
@@ -51,6 +51,9 @@
             </w:tabs>
             <w:rPr>
               <w:noProof/>
+              <w:kern w:val="2"/>
+              <w:lang w:eastAsia="en-US"/>
+              <w14:ligatures w14:val="standardContextual"/>
             </w:rPr>
           </w:pPr>
           <w:r>
@@ -62,7 +65,7 @@
           <w:r>
             <w:fldChar w:fldCharType="separate"/>
           </w:r>
-          <w:hyperlink w:anchor="_Toc67904895" w:history="1">
+          <w:hyperlink w:anchor="_Toc151043214" w:history="1">
             <w:r>
               <w:rPr>
                 <w:rStyle w:val="Hyperlink"/>
@@ -73,6 +76,9 @@
             <w:r>
               <w:rPr>
                 <w:noProof/>
+                <w:kern w:val="2"/>
+                <w:lang w:eastAsia="en-US"/>
+                <w14:ligatures w14:val="standardContextual"/>
               </w:rPr>
               <w:tab/>
             </w:r>
@@ -102,7 +108,7 @@
                 <w:noProof/>
                 <w:webHidden/>
               </w:rPr>
-              <w:instrText xml:space="preserve"> PAGEREF _Toc67904895 \h </w:instrText>
+              <w:instrText xml:space="preserve"> PAGEREF _Toc151043214 \h </w:instrText>
             </w:r>
             <w:r>
               <w:rPr>
@@ -142,9 +148,12 @@
             </w:tabs>
             <w:rPr>
               <w:noProof/>
+              <w:kern w:val="2"/>
+              <w:lang w:eastAsia="en-US"/>
+              <w14:ligatures w14:val="standardContextual"/>
             </w:rPr>
           </w:pPr>
-          <w:hyperlink w:anchor="_Toc67904896" w:history="1">
+          <w:hyperlink w:anchor="_Toc151043215" w:history="1">
             <w:r>
               <w:rPr>
                 <w:rStyle w:val="Hyperlink"/>
@@ -155,6 +164,9 @@
             <w:r>
               <w:rPr>
                 <w:noProof/>
+                <w:kern w:val="2"/>
+                <w:lang w:eastAsia="en-US"/>
+                <w14:ligatures w14:val="standardContextual"/>
               </w:rPr>
               <w:tab/>
             </w:r>
@@ -184,7 +196,7 @@
                 <w:noProof/>
                 <w:webHidden/>
               </w:rPr>
-              <w:instrText xml:space="preserve"> PAGEREF _Toc67904896 \h </w:instrText>
+              <w:instrText xml:space="preserve"> PAGEREF _Toc151043215 \h </w:instrText>
             </w:r>
             <w:r>
               <w:rPr>
@@ -204,7 +216,7 @@
                 <w:noProof/>
                 <w:webHidden/>
               </w:rPr>
-              <w:t>3</w:t>
+              <w:t>2</w:t>
             </w:r>
             <w:r>
               <w:rPr>
@@ -224,9 +236,12 @@
             </w:tabs>
             <w:rPr>
               <w:noProof/>
+              <w:kern w:val="2"/>
+              <w:lang w:eastAsia="en-US"/>
+              <w14:ligatures w14:val="standardContextual"/>
             </w:rPr>
           </w:pPr>
-          <w:hyperlink w:anchor="_Toc67904897" w:history="1">
+          <w:hyperlink w:anchor="_Toc151043216" w:history="1">
             <w:r>
               <w:rPr>
                 <w:rStyle w:val="Hyperlink"/>
@@ -237,6 +252,9 @@
             <w:r>
               <w:rPr>
                 <w:noProof/>
+                <w:kern w:val="2"/>
+                <w:lang w:eastAsia="en-US"/>
+                <w14:ligatures w14:val="standardContextual"/>
               </w:rPr>
               <w:tab/>
             </w:r>
@@ -266,7 +284,7 @@
                 <w:noProof/>
                 <w:webHidden/>
               </w:rPr>
-              <w:instrText xml:space="preserve"> PAGEREF _Toc67904897 \h </w:instrText>
+              <w:instrText xml:space="preserve"> PAGEREF _Toc151043216 \h </w:instrText>
             </w:r>
             <w:r>
               <w:rPr>
@@ -286,7 +304,7 @@
                 <w:noProof/>
                 <w:webHidden/>
               </w:rPr>
-              <w:t>5</w:t>
+              <w:t>4</w:t>
             </w:r>
             <w:r>
               <w:rPr>
@@ -306,9 +324,12 @@
             </w:tabs>
             <w:rPr>
               <w:noProof/>
+              <w:kern w:val="2"/>
+              <w:lang w:eastAsia="en-US"/>
+              <w14:ligatures w14:val="standardContextual"/>
             </w:rPr>
           </w:pPr>
-          <w:hyperlink w:anchor="_Toc67904898" w:history="1">
+          <w:hyperlink w:anchor="_Toc151043217" w:history="1">
             <w:r>
               <w:rPr>
                 <w:rStyle w:val="Hyperlink"/>
@@ -319,6 +340,9 @@
             <w:r>
               <w:rPr>
                 <w:noProof/>
+                <w:kern w:val="2"/>
+                <w:lang w:eastAsia="en-US"/>
+                <w14:ligatures w14:val="standardContextual"/>
               </w:rPr>
               <w:tab/>
             </w:r>
@@ -327,7 +351,7 @@
                 <w:rStyle w:val="Hyperlink"/>
                 <w:noProof/>
               </w:rPr>
-              <w:t>Installing VcXsrv Windows X Server</w:t>
+              <w:t>Compiling the code with makefile and running the simulator</w:t>
             </w:r>
             <w:r>
               <w:rPr>
@@ -348,7 +372,7 @@
                 <w:noProof/>
                 <w:webHidden/>
               </w:rPr>
-              <w:instrText xml:space="preserve"> PAGEREF _Toc67904898 \h </w:instrText>
+              <w:instrText xml:space="preserve"> PAGEREF _Toc151043217 \h </w:instrText>
             </w:r>
             <w:r>
               <w:rPr>
@@ -368,171 +392,7 @@
                 <w:noProof/>
                 <w:webHidden/>
               </w:rPr>
-              <w:t>6</w:t>
-            </w:r>
-            <w:r>
-              <w:rPr>
-                <w:noProof/>
-                <w:webHidden/>
-              </w:rPr>
-              <w:fldChar w:fldCharType="end"/>
-            </w:r>
-          </w:hyperlink>
-        </w:p>
-        <w:p>
-          <w:pPr>
-            <w:pStyle w:val="TOC1"/>
-            <w:tabs>
-              <w:tab w:val="left" w:pos="440"/>
-              <w:tab w:val="right" w:leader="dot" w:pos="9350"/>
-            </w:tabs>
-            <w:rPr>
-              <w:noProof/>
-            </w:rPr>
-          </w:pPr>
-          <w:hyperlink w:anchor="_Toc67904899" w:history="1">
-            <w:r>
-              <w:rPr>
-                <w:rStyle w:val="Hyperlink"/>
-                <w:noProof/>
-              </w:rPr>
-              <w:t>5.</w:t>
-            </w:r>
-            <w:r>
-              <w:rPr>
-                <w:noProof/>
-              </w:rPr>
-              <w:tab/>
-            </w:r>
-            <w:r>
-              <w:rPr>
-                <w:rStyle w:val="Hyperlink"/>
-                <w:noProof/>
-              </w:rPr>
-              <w:t>Configuring XLaunch</w:t>
-            </w:r>
-            <w:r>
-              <w:rPr>
-                <w:noProof/>
-                <w:webHidden/>
-              </w:rPr>
-              <w:tab/>
-            </w:r>
-            <w:r>
-              <w:rPr>
-                <w:noProof/>
-                <w:webHidden/>
-              </w:rPr>
-              <w:fldChar w:fldCharType="begin"/>
-            </w:r>
-            <w:r>
-              <w:rPr>
-                <w:noProof/>
-                <w:webHidden/>
-              </w:rPr>
-              <w:instrText xml:space="preserve"> PAGEREF _Toc67904899 \h </w:instrText>
-            </w:r>
-            <w:r>
-              <w:rPr>
-                <w:noProof/>
-                <w:webHidden/>
-              </w:rPr>
-            </w:r>
-            <w:r>
-              <w:rPr>
-                <w:noProof/>
-                <w:webHidden/>
-              </w:rPr>
-              <w:fldChar w:fldCharType="separate"/>
-            </w:r>
-            <w:r>
-              <w:rPr>
-                <w:noProof/>
-                <w:webHidden/>
-              </w:rPr>
-              <w:t>8</w:t>
-            </w:r>
-            <w:r>
-              <w:rPr>
-                <w:noProof/>
-                <w:webHidden/>
-              </w:rPr>
-              <w:fldChar w:fldCharType="end"/>
-            </w:r>
-          </w:hyperlink>
-        </w:p>
-        <w:p>
-          <w:pPr>
-            <w:pStyle w:val="TOC1"/>
-            <w:tabs>
-              <w:tab w:val="left" w:pos="440"/>
-              <w:tab w:val="right" w:leader="dot" w:pos="9350"/>
-            </w:tabs>
-            <w:rPr>
-              <w:noProof/>
-            </w:rPr>
-          </w:pPr>
-          <w:hyperlink w:anchor="_Toc67904900" w:history="1">
-            <w:r>
-              <w:rPr>
-                <w:rStyle w:val="Hyperlink"/>
-                <w:noProof/>
-              </w:rPr>
-              <w:t>6.</w:t>
-            </w:r>
-            <w:r>
-              <w:rPr>
-                <w:noProof/>
-              </w:rPr>
-              <w:tab/>
-            </w:r>
-            <w:r>
-              <w:rPr>
-                <w:rStyle w:val="Hyperlink"/>
-                <w:noProof/>
-              </w:rPr>
-              <w:t>Compiling the code with makefile and running the simulator</w:t>
-            </w:r>
-            <w:r>
-              <w:rPr>
-                <w:noProof/>
-                <w:webHidden/>
-              </w:rPr>
-              <w:tab/>
-            </w:r>
-            <w:r>
-              <w:rPr>
-                <w:noProof/>
-                <w:webHidden/>
-              </w:rPr>
-              <w:fldChar w:fldCharType="begin"/>
-            </w:r>
-            <w:r>
-              <w:rPr>
-                <w:noProof/>
-                <w:webHidden/>
-              </w:rPr>
-              <w:instrText xml:space="preserve"> PAGEREF _Toc67904900 \h </w:instrText>
-            </w:r>
-            <w:r>
-              <w:rPr>
-                <w:noProof/>
-                <w:webHidden/>
-              </w:rPr>
-            </w:r>
-            <w:r>
-              <w:rPr>
-                <w:noProof/>
-                <w:webHidden/>
-              </w:rPr>
-              <w:fldChar w:fldCharType="separate"/>
-            </w:r>
-            <w:r>
-              <w:rPr>
-                <w:noProof/>
-                <w:webHidden/>
-              </w:rPr>
-              <w:t>11</w:t>
+              <w:t>5</w:t>
             </w:r>
             <w:r>
               <w:rPr>
@@ -577,7 +437,7 @@
           <w:numId w:val="7"/>
         </w:numPr>
       </w:pPr>
-      <w:bookmarkStart w:id="0" w:name="_Toc67904895"/>
+      <w:bookmarkStart w:id="0" w:name="_Toc151043214"/>
       <w:r>
         <w:lastRenderedPageBreak/>
         <w:t xml:space="preserve">Installing </w:t>
@@ -602,7 +462,13 @@
         </w:numPr>
       </w:pPr>
       <w:r>
-        <w:t xml:space="preserve">Follow steps 1 to 6 in this article: </w:t>
+        <w:t xml:space="preserve">Follow </w:t>
+      </w:r>
+      <w:r>
+        <w:t xml:space="preserve">the </w:t>
+      </w:r>
+      <w:r>
+        <w:t xml:space="preserve">steps in this article: </w:t>
       </w:r>
       <w:hyperlink r:id="rId7" w:tgtFrame="_blank" w:tooltip="https://docs.microsoft.com/en-us/windows/wsl/install-win10" w:history="1">
         <w:r>
@@ -626,38 +492,77 @@
     </w:p>
     <w:p>
       <w:pPr>
+        <w:pStyle w:val="Heading1"/>
+        <w:numPr>
+          <w:ilvl w:val="0"/>
+          <w:numId w:val="7"/>
+        </w:numPr>
+      </w:pPr>
+      <w:bookmarkStart w:id="1" w:name="_Toc151043215"/>
+      <w:r>
+        <w:t>Download project files from GitHub</w:t>
+      </w:r>
+      <w:r>
+        <w:rPr>
+          <w:rStyle w:val="FootnoteReference"/>
+        </w:rPr>
+        <w:footnoteReference w:id="2"/>
+      </w:r>
+      <w:bookmarkEnd w:id="1"/>
+    </w:p>
+    <w:p/>
+    <w:p>
+      <w:r>
+        <w:t xml:space="preserve">Link to the Project GitHub: </w:t>
+      </w:r>
+      <w:hyperlink r:id="rId8" w:history="1">
+        <w:r>
+          <w:rPr>
+            <w:rStyle w:val="Hyperlink"/>
+          </w:rPr>
+          <w:t>https://github.com/cpptromar/CPP-5G-Network-Sim</w:t>
+        </w:r>
+      </w:hyperlink>
+      <w:r>
+        <w:rPr>
+          <w:rStyle w:val="FootnoteReference"/>
+        </w:rPr>
+        <w:footnoteReference w:id="3"/>
+      </w:r>
+    </w:p>
+    <w:p>
+      <w:pPr>
         <w:pStyle w:val="ListParagraph"/>
         <w:numPr>
           <w:ilvl w:val="0"/>
-          <w:numId w:val="12"/>
+          <w:numId w:val="9"/>
         </w:numPr>
-      </w:pPr>
-      <w:r>
-        <w:t>For step 6, install the latest version of Ubuntu</w:t>
-      </w:r>
-      <w:r>
-        <w:t xml:space="preserve"> LTS</w:t>
-      </w:r>
-      <w:r>
-        <w:t xml:space="preserve"> from the Windows store.</w:t>
-      </w:r>
-      <w:r>
-        <w:t xml:space="preserve"> (currently 20.04)</w:t>
-      </w:r>
-    </w:p>
-    <w:p>
-      <w:pPr>
-        <w:jc w:val="center"/>
       </w:pPr>
       <w:r>
         <w:rPr>
           <w:noProof/>
         </w:rPr>
         <w:drawing>
-          <wp:inline distT="0" distB="0" distL="0" distR="0" wp14:anchorId="384AF68C" wp14:editId="524FF635">
-            <wp:extent cx="5943600" cy="2701290"/>
-            <wp:effectExtent l="0" t="0" r="0" b="3810"/>
-            <wp:docPr id="1" name="Picture 1"/>
+          <wp:anchor distT="0" distB="0" distL="114300" distR="114300" simplePos="0" relativeHeight="251658240" behindDoc="1" locked="0" layoutInCell="1" allowOverlap="1" wp14:anchorId="58B9059B" wp14:editId="15CED9AA">
+            <wp:simplePos x="0" y="0"/>
+            <wp:positionH relativeFrom="margin">
+              <wp:align>left</wp:align>
+            </wp:positionH>
+            <wp:positionV relativeFrom="paragraph">
+              <wp:posOffset>411480</wp:posOffset>
+            </wp:positionV>
+            <wp:extent cx="5660136" cy="3026664"/>
+            <wp:effectExtent l="0" t="0" r="0" b="2540"/>
+            <wp:wrapTight wrapText="bothSides">
+              <wp:wrapPolygon edited="0">
+                <wp:start x="0" y="0"/>
+                <wp:lineTo x="0" y="21482"/>
+                <wp:lineTo x="21520" y="21482"/>
+                <wp:lineTo x="21520" y="0"/>
+                <wp:lineTo x="0" y="0"/>
+              </wp:wrapPolygon>
+            </wp:wrapTight>
+            <wp:docPr id="2" name="Picture 2"/>
             <wp:cNvGraphicFramePr>
               <a:graphicFrameLocks xmlns:a="http://schemas.openxmlformats.org/drawingml/2006/main" noChangeAspect="1"/>
             </wp:cNvGraphicFramePr>
@@ -665,123 +570,100 @@
               <a:graphicData uri="http://schemas.openxmlformats.org/drawingml/2006/picture">
                 <pic:pic xmlns:pic="http://schemas.openxmlformats.org/drawingml/2006/picture">
                   <pic:nvPicPr>
-                    <pic:cNvPr id="0" name="Picture 1"/>
-                    <pic:cNvPicPr>
-                      <a:picLocks noChangeAspect="1" noChangeArrowheads="1"/>
-                    </pic:cNvPicPr>
+                    <pic:cNvPr id="1" name=""/>
+                    <pic:cNvPicPr/>
                   </pic:nvPicPr>
                   <pic:blipFill>
-                    <a:blip r:embed="rId8">
+                    <a:blip r:embed="rId9" cstate="print">
                       <a:extLst>
                         <a:ext uri="{28A0092B-C50C-407E-A947-70E740481C1C}">
                           <a14:useLocalDpi xmlns:a14="http://schemas.microsoft.com/office/drawing/2010/main" val="0"/>
                         </a:ext>
                       </a:extLst>
                     </a:blip>
-                    <a:srcRect/>
                     <a:stretch>
                       <a:fillRect/>
                     </a:stretch>
                   </pic:blipFill>
-                  <pic:spPr bwMode="auto">
+                  <pic:spPr>
                     <a:xfrm>
                       <a:off x="0" y="0"/>
-                      <a:ext cx="5943600" cy="2701290"/>
+                      <a:ext cx="5660136" cy="3026664"/>
                     </a:xfrm>
                     <a:prstGeom prst="rect">
                       <a:avLst/>
                     </a:prstGeom>
-                    <a:noFill/>
-                    <a:ln>
-                      <a:noFill/>
-                    </a:ln>
                   </pic:spPr>
                 </pic:pic>
               </a:graphicData>
             </a:graphic>
-          </wp:inline>
+          </wp:anchor>
         </w:drawing>
       </w:r>
+      <w:r>
+        <w:t xml:space="preserve">Choose </w:t>
+      </w:r>
+      <w:r>
+        <w:t xml:space="preserve">which </w:t>
+      </w:r>
+      <w:r>
+        <w:t xml:space="preserve">version to </w:t>
+      </w:r>
+      <w:proofErr w:type="gramStart"/>
+      <w:r>
+        <w:t>download</w:t>
+      </w:r>
+      <w:proofErr w:type="gramEnd"/>
+    </w:p>
+    <w:p>
+      <w:pPr>
+        <w:jc w:val="center"/>
+      </w:pPr>
     </w:p>
     <w:p>
       <w:pPr>
         <w:pStyle w:val="ListParagraph"/>
-        <w:numPr>
-          <w:ilvl w:val="0"/>
-          <w:numId w:val="12"/>
-        </w:numPr>
-      </w:pPr>
-      <w:r>
-        <w:t>After successfully installing Ubuntu 20.04 LTS, open the program</w:t>
-      </w:r>
-      <w:r>
-        <w:t xml:space="preserve"> through the app store</w:t>
-      </w:r>
-      <w:r>
-        <w:t>. It will prompt the user to</w:t>
-      </w:r>
-      <w:r>
-        <w:t xml:space="preserve"> </w:t>
-      </w:r>
-      <w:r>
-        <w:t>create a password. This password will be used in a future step</w:t>
-      </w:r>
-      <w:r>
-        <w:t xml:space="preserve"> so be sure to write it down somewhere</w:t>
-      </w:r>
-      <w:r>
-        <w:t>.</w:t>
-      </w:r>
-    </w:p>
-    <w:p>
-      <w:pPr>
-        <w:rPr>
-          <w:rFonts w:asciiTheme="majorHAnsi" w:eastAsiaTheme="majorEastAsia" w:hAnsiTheme="majorHAnsi" w:cstheme="majorBidi"/>
-          <w:color w:val="2F5496" w:themeColor="accent1" w:themeShade="BF"/>
-          <w:sz w:val="32"/>
-          <w:szCs w:val="32"/>
-        </w:rPr>
-      </w:pPr>
-      <w:r>
-        <w:br w:type="page"/>
-      </w:r>
-    </w:p>
-    <w:p>
-      <w:pPr>
-        <w:pStyle w:val="Heading1"/>
-        <w:numPr>
-          <w:ilvl w:val="0"/>
-          <w:numId w:val="7"/>
-        </w:numPr>
-      </w:pPr>
-      <w:bookmarkStart w:id="1" w:name="_Toc67904896"/>
-      <w:r>
-        <w:lastRenderedPageBreak/>
-        <w:t>Download project files from GitHub</w:t>
-      </w:r>
-      <w:r>
-        <w:rPr>
-          <w:rStyle w:val="FootnoteReference"/>
-        </w:rPr>
-        <w:footnoteReference w:id="2"/>
-      </w:r>
-      <w:bookmarkEnd w:id="1"/>
-    </w:p>
-    <w:p>
-      <w:hyperlink r:id="rId9" w:history="1">
-        <w:r>
-          <w:rPr>
-            <w:rStyle w:val="Hyperlink"/>
-          </w:rPr>
-          <w:t>https://github.com/cpptromar/CPP-5G-Network-Sim</w:t>
-        </w:r>
-      </w:hyperlink>
-      <w:r>
-        <w:rPr>
-          <w:rStyle w:val="FootnoteReference"/>
-        </w:rPr>
-        <w:footnoteReference w:id="3"/>
-      </w:r>
+      </w:pPr>
+    </w:p>
+    <w:p>
+      <w:pPr>
+        <w:pStyle w:val="ListParagraph"/>
+      </w:pPr>
+    </w:p>
+    <w:p>
+      <w:pPr>
+        <w:pStyle w:val="ListParagraph"/>
+      </w:pPr>
+    </w:p>
+    <w:p>
+      <w:pPr>
+        <w:pStyle w:val="ListParagraph"/>
+      </w:pPr>
+    </w:p>
+    <w:p>
+      <w:pPr>
+        <w:pStyle w:val="ListParagraph"/>
+      </w:pPr>
+    </w:p>
+    <w:p>
+      <w:pPr>
+        <w:pStyle w:val="ListParagraph"/>
+      </w:pPr>
+    </w:p>
+    <w:p>
+      <w:pPr>
+        <w:pStyle w:val="ListParagraph"/>
+      </w:pPr>
+    </w:p>
+    <w:p>
+      <w:pPr>
+        <w:pStyle w:val="ListParagraph"/>
+      </w:pPr>
+    </w:p>
+    <w:p>
+      <w:pPr>
+        <w:pStyle w:val="ListParagraph"/>
+      </w:pPr>
     </w:p>
     <w:p>
       <w:pPr>
@@ -792,8 +674,14 @@
         </w:numPr>
       </w:pPr>
       <w:r>
-        <w:t>Choose version to download</w:t>
-      </w:r>
+        <w:lastRenderedPageBreak/>
+        <w:t xml:space="preserve">Download ZIP </w:t>
+      </w:r>
+      <w:proofErr w:type="gramStart"/>
+      <w:r>
+        <w:t>file</w:t>
+      </w:r>
+      <w:proofErr w:type="gramEnd"/>
     </w:p>
     <w:p>
       <w:pPr>
@@ -804,10 +692,10 @@
           <w:noProof/>
         </w:rPr>
         <w:drawing>
-          <wp:inline distT="0" distB="0" distL="0" distR="0" wp14:anchorId="58B9059B" wp14:editId="1415F07A">
-            <wp:extent cx="5660136" cy="3026664"/>
-            <wp:effectExtent l="0" t="0" r="0" b="2540"/>
-            <wp:docPr id="2" name="Picture 2"/>
+          <wp:inline distT="0" distB="0" distL="0" distR="0" wp14:anchorId="5AB039F6" wp14:editId="40EE6142">
+            <wp:extent cx="5650992" cy="3090672"/>
+            <wp:effectExtent l="0" t="0" r="6985" b="0"/>
+            <wp:docPr id="3" name="Picture 3"/>
             <wp:cNvGraphicFramePr>
               <a:graphicFrameLocks xmlns:a="http://schemas.openxmlformats.org/drawingml/2006/main" noChangeAspect="1"/>
             </wp:cNvGraphicFramePr>
@@ -827,7 +715,7 @@
                   <pic:spPr>
                     <a:xfrm>
                       <a:off x="0" y="0"/>
-                      <a:ext cx="5660136" cy="3026664"/>
+                      <a:ext cx="5650992" cy="3090672"/>
                     </a:xfrm>
                     <a:prstGeom prst="rect">
                       <a:avLst/>
@@ -849,7 +737,16 @@
         </w:numPr>
       </w:pPr>
       <w:r>
-        <w:t>Download ZIP file</w:t>
+        <w:t xml:space="preserve">Extract ZIP file to a </w:t>
+      </w:r>
+      <w:r>
+        <w:t>folder</w:t>
+      </w:r>
+      <w:r>
+        <w:rPr>
+          <w:rStyle w:val="FootnoteReference"/>
+        </w:rPr>
+        <w:footnoteReference w:id="4"/>
       </w:r>
     </w:p>
     <w:p>
@@ -861,10 +758,10 @@
           <w:noProof/>
         </w:rPr>
         <w:drawing>
-          <wp:inline distT="0" distB="0" distL="0" distR="0" wp14:anchorId="5AB039F6" wp14:editId="40EE6142">
-            <wp:extent cx="5650992" cy="3090672"/>
-            <wp:effectExtent l="0" t="0" r="6985" b="0"/>
-            <wp:docPr id="3" name="Picture 3"/>
+          <wp:inline distT="0" distB="0" distL="0" distR="0" wp14:anchorId="4CBB1E6C" wp14:editId="6EDF94FA">
+            <wp:extent cx="5943600" cy="2712720"/>
+            <wp:effectExtent l="0" t="0" r="0" b="0"/>
+            <wp:docPr id="4" name="Picture 4"/>
             <wp:cNvGraphicFramePr>
               <a:graphicFrameLocks xmlns:a="http://schemas.openxmlformats.org/drawingml/2006/main" noChangeAspect="1"/>
             </wp:cNvGraphicFramePr>
@@ -884,7 +781,7 @@
                   <pic:spPr>
                     <a:xfrm>
                       <a:off x="0" y="0"/>
-                      <a:ext cx="5650992" cy="3090672"/>
+                      <a:ext cx="5943600" cy="2712720"/>
                     </a:xfrm>
                     <a:prstGeom prst="rect">
                       <a:avLst/>
@@ -899,24 +796,54 @@
     </w:p>
     <w:p>
       <w:pPr>
+        <w:rPr>
+          <w:rFonts w:asciiTheme="majorHAnsi" w:eastAsiaTheme="majorEastAsia" w:hAnsiTheme="majorHAnsi" w:cstheme="majorBidi"/>
+          <w:color w:val="2F5496" w:themeColor="accent1" w:themeShade="BF"/>
+          <w:sz w:val="32"/>
+          <w:szCs w:val="32"/>
+        </w:rPr>
+      </w:pPr>
+      <w:r>
+        <w:br w:type="page"/>
+      </w:r>
+    </w:p>
+    <w:p>
+      <w:pPr>
+        <w:pStyle w:val="Heading1"/>
+        <w:numPr>
+          <w:ilvl w:val="0"/>
+          <w:numId w:val="7"/>
+        </w:numPr>
+      </w:pPr>
+      <w:bookmarkStart w:id="2" w:name="_Toc151043216"/>
+      <w:r>
+        <w:lastRenderedPageBreak/>
+        <w:t xml:space="preserve">Installing </w:t>
+      </w:r>
+      <w:r>
+        <w:t>libraries for WSL</w:t>
+      </w:r>
+      <w:bookmarkEnd w:id="2"/>
+    </w:p>
+    <w:p>
+      <w:pPr>
         <w:pStyle w:val="ListParagraph"/>
         <w:numPr>
           <w:ilvl w:val="0"/>
-          <w:numId w:val="9"/>
+          <w:numId w:val="2"/>
         </w:numPr>
       </w:pPr>
       <w:r>
-        <w:lastRenderedPageBreak/>
-        <w:t xml:space="preserve">Extract ZIP file to a </w:t>
-      </w:r>
-      <w:r>
-        <w:t>folder</w:t>
+        <w:t xml:space="preserve">Open Windows </w:t>
+      </w:r>
+      <w:r>
+        <w:t>PowerShell</w:t>
       </w:r>
       <w:r>
         <w:rPr>
           <w:rStyle w:val="FootnoteReference"/>
         </w:rPr>
-        <w:footnoteReference w:id="4"/>
+        <w:footnoteReference w:id="5"/>
       </w:r>
     </w:p>
     <w:p>
@@ -928,10 +855,10 @@
           <w:noProof/>
         </w:rPr>
         <w:drawing>
-          <wp:inline distT="0" distB="0" distL="0" distR="0" wp14:anchorId="4CBB1E6C" wp14:editId="6EDF94FA">
-            <wp:extent cx="5943600" cy="2712720"/>
-            <wp:effectExtent l="0" t="0" r="0" b="0"/>
-            <wp:docPr id="4" name="Picture 4"/>
+          <wp:inline distT="0" distB="0" distL="0" distR="0" wp14:anchorId="13FB367E" wp14:editId="4757FFBB">
+            <wp:extent cx="4837176" cy="3950208"/>
+            <wp:effectExtent l="0" t="0" r="1905" b="0"/>
+            <wp:docPr id="8" name="Picture 8"/>
             <wp:cNvGraphicFramePr>
               <a:graphicFrameLocks xmlns:a="http://schemas.openxmlformats.org/drawingml/2006/main" noChangeAspect="1"/>
             </wp:cNvGraphicFramePr>
@@ -951,103 +878,6 @@
                   <pic:spPr>
                     <a:xfrm>
                       <a:off x="0" y="0"/>
-                      <a:ext cx="5943600" cy="2712720"/>
-                    </a:xfrm>
-                    <a:prstGeom prst="rect">
-                      <a:avLst/>
-                    </a:prstGeom>
-                  </pic:spPr>
-                </pic:pic>
-              </a:graphicData>
-            </a:graphic>
-          </wp:inline>
-        </w:drawing>
-      </w:r>
-    </w:p>
-    <w:p>
-      <w:pPr>
-        <w:rPr>
-          <w:rFonts w:asciiTheme="majorHAnsi" w:eastAsiaTheme="majorEastAsia" w:hAnsiTheme="majorHAnsi" w:cstheme="majorBidi"/>
-          <w:color w:val="2F5496" w:themeColor="accent1" w:themeShade="BF"/>
-          <w:sz w:val="32"/>
-          <w:szCs w:val="32"/>
-        </w:rPr>
-      </w:pPr>
-      <w:r>
-        <w:br w:type="page"/>
-      </w:r>
-    </w:p>
-    <w:p>
-      <w:pPr>
-        <w:pStyle w:val="Heading1"/>
-        <w:numPr>
-          <w:ilvl w:val="0"/>
-          <w:numId w:val="7"/>
-        </w:numPr>
-      </w:pPr>
-      <w:bookmarkStart w:id="2" w:name="_Toc67904897"/>
-      <w:r>
-        <w:lastRenderedPageBreak/>
-        <w:t xml:space="preserve">Installing </w:t>
-      </w:r>
-      <w:r>
-        <w:t>libraries for WSL</w:t>
-      </w:r>
-      <w:bookmarkEnd w:id="2"/>
-    </w:p>
-    <w:p>
-      <w:pPr>
-        <w:pStyle w:val="ListParagraph"/>
-        <w:numPr>
-          <w:ilvl w:val="0"/>
-          <w:numId w:val="2"/>
-        </w:numPr>
-      </w:pPr>
-      <w:r>
-        <w:t xml:space="preserve">Open Windows </w:t>
-      </w:r>
-      <w:r>
-        <w:t>PowerShell</w:t>
-      </w:r>
-      <w:r>
-        <w:rPr>
-          <w:rStyle w:val="FootnoteReference"/>
-        </w:rPr>
-        <w:footnoteReference w:id="5"/>
-      </w:r>
-    </w:p>
-    <w:p>
-      <w:pPr>
-        <w:jc w:val="center"/>
-      </w:pPr>
-      <w:r>
-        <w:rPr>
-          <w:noProof/>
-        </w:rPr>
-        <w:drawing>
-          <wp:inline distT="0" distB="0" distL="0" distR="0" wp14:anchorId="13FB367E" wp14:editId="4757FFBB">
-            <wp:extent cx="4837176" cy="3950208"/>
-            <wp:effectExtent l="0" t="0" r="1905" b="0"/>
-            <wp:docPr id="8" name="Picture 8"/>
-            <wp:cNvGraphicFramePr>
-              <a:graphicFrameLocks xmlns:a="http://schemas.openxmlformats.org/drawingml/2006/main" noChangeAspect="1"/>
-            </wp:cNvGraphicFramePr>
-            <a:graphic xmlns:a="http://schemas.openxmlformats.org/drawingml/2006/main">
-              <a:graphicData uri="http://schemas.openxmlformats.org/drawingml/2006/picture">
-                <pic:pic xmlns:pic="http://schemas.openxmlformats.org/drawingml/2006/picture">
-                  <pic:nvPicPr>
-                    <pic:cNvPr id="1" name=""/>
-                    <pic:cNvPicPr/>
-                  </pic:nvPicPr>
-                  <pic:blipFill>
-                    <a:blip r:embed="rId13"/>
-                    <a:stretch>
-                      <a:fillRect/>
-                    </a:stretch>
-                  </pic:blipFill>
-                  <pic:spPr>
-                    <a:xfrm>
-                      <a:off x="0" y="0"/>
                       <a:ext cx="4837176" cy="3950208"/>
                     </a:xfrm>
                     <a:prstGeom prst="rect">
@@ -1076,15 +906,7 @@
         <w:t xml:space="preserve"> to wherever </w:t>
       </w:r>
       <w:r>
-        <w:t xml:space="preserve">the </w:t>
-      </w:r>
-      <w:proofErr w:type="spellStart"/>
-      <w:r>
-        <w:t>SHNSim</w:t>
-      </w:r>
-      <w:proofErr w:type="spellEnd"/>
-      <w:r>
-        <w:t xml:space="preserve"> folder is located</w:t>
+        <w:t>the SHNSim folder is located</w:t>
       </w:r>
     </w:p>
     <w:tbl>
@@ -1266,7 +1088,22 @@
             </w:r>
             <w:proofErr w:type="spellEnd"/>
             <w:r>
-              <w:t xml:space="preserve"> apt-get install libcairo2-dev</w:t>
+              <w:t xml:space="preserve"> apt-get install libcairo2-</w:t>
+            </w:r>
+            <w:proofErr w:type="gramStart"/>
+            <w:r>
+              <w:t>dev</w:t>
+            </w:r>
+            <w:proofErr w:type="gramEnd"/>
+          </w:p>
+          <w:p>
+            <w:proofErr w:type="spellStart"/>
+            <w:r>
+              <w:t>sudo</w:t>
+            </w:r>
+            <w:proofErr w:type="spellEnd"/>
+            <w:r>
+              <w:t xml:space="preserve"> apt-get install libcurl4-openssl-dev</w:t>
             </w:r>
           </w:p>
         </w:tc>
@@ -1370,24 +1207,21 @@
           <w:numId w:val="7"/>
         </w:numPr>
       </w:pPr>
-      <w:bookmarkStart w:id="3" w:name="_Toc67904898"/>
+      <w:bookmarkStart w:id="3" w:name="_Toc151043217"/>
       <w:r>
         <w:lastRenderedPageBreak/>
-        <w:t>Install</w:t>
-      </w:r>
-      <w:r>
-        <w:t>ing</w:t>
-      </w:r>
-      <w:r>
-        <w:t xml:space="preserve"> </w:t>
+        <w:t xml:space="preserve">Compiling the code with </w:t>
       </w:r>
       <w:proofErr w:type="spellStart"/>
       <w:r>
-        <w:t>VcXsrv</w:t>
+        <w:t>makefile</w:t>
       </w:r>
       <w:proofErr w:type="spellEnd"/>
       <w:r>
-        <w:t xml:space="preserve"> Windows X Server</w:t>
+        <w:t xml:space="preserve"> and running </w:t>
+      </w:r>
+      <w:r>
+        <w:t>the simulator</w:t>
       </w:r>
       <w:r>
         <w:rPr>
@@ -1402,102 +1236,78 @@
         <w:pStyle w:val="ListParagraph"/>
         <w:numPr>
           <w:ilvl w:val="0"/>
-          <w:numId w:val="11"/>
+          <w:numId w:val="14"/>
         </w:numPr>
       </w:pPr>
       <w:r>
-        <w:t xml:space="preserve">Download </w:t>
+        <w:t xml:space="preserve">Open </w:t>
+      </w:r>
+      <w:r>
+        <w:t xml:space="preserve">Windows </w:t>
       </w:r>
       <w:proofErr w:type="spellStart"/>
       <w:r>
-        <w:t>VcXsrv</w:t>
+        <w:t>Powershell</w:t>
       </w:r>
       <w:proofErr w:type="spellEnd"/>
-      <w:r>
-        <w:t xml:space="preserve"> from their official website</w:t>
-      </w:r>
-      <w:r>
-        <w:t xml:space="preserve"> and run their installer (may require a PC reboot)</w:t>
-      </w:r>
-    </w:p>
-    <w:p>
-      <w:hyperlink r:id="rId14" w:history="1">
-        <w:r>
-          <w:rPr>
-            <w:rStyle w:val="Hyperlink"/>
-          </w:rPr>
-          <w:t>https://sourceforge.net/projects/vcxsrv/</w:t>
-        </w:r>
-      </w:hyperlink>
-    </w:p>
-    <w:p>
-      <w:pPr>
-        <w:jc w:val="center"/>
-      </w:pPr>
-      <w:r>
-        <w:rPr>
-          <w:noProof/>
-        </w:rPr>
-        <w:drawing>
-          <wp:inline distT="0" distB="0" distL="0" distR="0" wp14:anchorId="2A99C6C3" wp14:editId="021A2C6A">
-            <wp:extent cx="5943600" cy="2385695"/>
-            <wp:effectExtent l="0" t="0" r="0" b="0"/>
-            <wp:docPr id="7" name="Picture 7"/>
-            <wp:cNvGraphicFramePr>
-              <a:graphicFrameLocks xmlns:a="http://schemas.openxmlformats.org/drawingml/2006/main" noChangeAspect="1"/>
-            </wp:cNvGraphicFramePr>
-            <a:graphic xmlns:a="http://schemas.openxmlformats.org/drawingml/2006/main">
-              <a:graphicData uri="http://schemas.openxmlformats.org/drawingml/2006/picture">
-                <pic:pic xmlns:pic="http://schemas.openxmlformats.org/drawingml/2006/picture">
-                  <pic:nvPicPr>
-                    <pic:cNvPr id="0" name="Picture 3"/>
-                    <pic:cNvPicPr>
-                      <a:picLocks noChangeAspect="1" noChangeArrowheads="1"/>
-                    </pic:cNvPicPr>
-                  </pic:nvPicPr>
-                  <pic:blipFill>
-                    <a:blip r:embed="rId15">
-                      <a:extLst>
-                        <a:ext uri="{28A0092B-C50C-407E-A947-70E740481C1C}">
-                          <a14:useLocalDpi xmlns:a14="http://schemas.microsoft.com/office/drawing/2010/main" val="0"/>
-                        </a:ext>
-                      </a:extLst>
-                    </a:blip>
-                    <a:srcRect/>
-                    <a:stretch>
-                      <a:fillRect/>
-                    </a:stretch>
-                  </pic:blipFill>
-                  <pic:spPr bwMode="auto">
-                    <a:xfrm>
-                      <a:off x="0" y="0"/>
-                      <a:ext cx="5943600" cy="2385695"/>
-                    </a:xfrm>
-                    <a:prstGeom prst="rect">
-                      <a:avLst/>
-                    </a:prstGeom>
-                    <a:noFill/>
-                    <a:ln>
-                      <a:noFill/>
-                    </a:ln>
-                  </pic:spPr>
-                </pic:pic>
-              </a:graphicData>
-            </a:graphic>
-          </wp:inline>
-        </w:drawing>
-      </w:r>
     </w:p>
     <w:p>
       <w:pPr>
         <w:pStyle w:val="ListParagraph"/>
         <w:numPr>
           <w:ilvl w:val="0"/>
-          <w:numId w:val="11"/>
+          <w:numId w:val="14"/>
         </w:numPr>
       </w:pPr>
       <w:r>
-        <w:t>Run this command in PowerShell</w:t>
+        <w:t xml:space="preserve">Change directory to wherever the SHNSim folder is </w:t>
+      </w:r>
+      <w:proofErr w:type="gramStart"/>
+      <w:r>
+        <w:t>located</w:t>
+      </w:r>
+      <w:proofErr w:type="gramEnd"/>
+    </w:p>
+    <w:tbl>
+      <w:tblPr>
+        <w:tblStyle w:val="TableGrid"/>
+        <w:tblW w:w="0" w:type="auto"/>
+        <w:tblLook w:val="04A0" w:firstRow="1" w:lastRow="0" w:firstColumn="1" w:lastColumn="0" w:noHBand="0" w:noVBand="1"/>
+      </w:tblPr>
+      <w:tblGrid>
+        <w:gridCol w:w="9350"/>
+      </w:tblGrid>
+      <w:tr>
+        <w:tc>
+          <w:tcPr>
+            <w:tcW w:w="9350" w:type="dxa"/>
+          </w:tcPr>
+          <w:p>
+            <w:r>
+              <w:t>cd [path\to\</w:t>
+            </w:r>
+            <w:proofErr w:type="spellStart"/>
+            <w:r>
+              <w:t>SHNSim_folder</w:t>
+            </w:r>
+            <w:proofErr w:type="spellEnd"/>
+            <w:r>
+              <w:t>]</w:t>
+            </w:r>
+          </w:p>
+        </w:tc>
+      </w:tr>
+    </w:tbl>
+    <w:p>
+      <w:pPr>
+        <w:pStyle w:val="ListParagraph"/>
+        <w:numPr>
+          <w:ilvl w:val="0"/>
+          <w:numId w:val="14"/>
+        </w:numPr>
+      </w:pPr>
+      <w:r>
+        <w:t>Run WSL</w:t>
       </w:r>
     </w:p>
     <w:tbl>
@@ -1517,763 +1327,6 @@
           <w:p>
             <w:proofErr w:type="spellStart"/>
             <w:r>
-              <w:t>sudo</w:t>
-            </w:r>
-            <w:proofErr w:type="spellEnd"/>
-            <w:r>
-              <w:t xml:space="preserve"> nano ~</w:t>
-            </w:r>
-            <w:proofErr w:type="gramStart"/>
-            <w:r>
-              <w:t>/.</w:t>
-            </w:r>
-            <w:proofErr w:type="spellStart"/>
-            <w:r>
-              <w:t>bashrc</w:t>
-            </w:r>
-            <w:proofErr w:type="spellEnd"/>
-            <w:proofErr w:type="gramEnd"/>
-          </w:p>
-        </w:tc>
-      </w:tr>
-    </w:tbl>
-    <w:p>
-      <w:pPr>
-        <w:pStyle w:val="ListParagraph"/>
-        <w:numPr>
-          <w:ilvl w:val="0"/>
-          <w:numId w:val="11"/>
-        </w:numPr>
-      </w:pPr>
-      <w:r>
-        <w:t xml:space="preserve">Enter your password that you set </w:t>
-      </w:r>
-      <w:r>
-        <w:t>earlier when running WSL for the first time.</w:t>
-      </w:r>
-    </w:p>
-    <w:p>
-      <w:r>
-        <w:br w:type="page"/>
-      </w:r>
-    </w:p>
-    <w:p>
-      <w:pPr>
-        <w:pStyle w:val="ListParagraph"/>
-        <w:numPr>
-          <w:ilvl w:val="0"/>
-          <w:numId w:val="11"/>
-        </w:numPr>
-      </w:pPr>
-      <w:r>
-        <w:lastRenderedPageBreak/>
-        <w:t>Use the down arrow key to navigate to the</w:t>
-      </w:r>
-      <w:r>
-        <w:t xml:space="preserve"> bottom</w:t>
-      </w:r>
-      <w:r>
-        <w:t xml:space="preserve"> of the bash file</w:t>
-      </w:r>
-      <w:r>
-        <w:t xml:space="preserve"> and add the following code:</w:t>
-      </w:r>
-    </w:p>
-    <w:tbl>
-      <w:tblPr>
-        <w:tblStyle w:val="TableGrid"/>
-        <w:tblW w:w="0" w:type="auto"/>
-        <w:tblLook w:val="04A0" w:firstRow="1" w:lastRow="0" w:firstColumn="1" w:lastColumn="0" w:noHBand="0" w:noVBand="1"/>
-      </w:tblPr>
-      <w:tblGrid>
-        <w:gridCol w:w="9350"/>
-      </w:tblGrid>
-      <w:tr>
-        <w:tc>
-          <w:tcPr>
-            <w:tcW w:w="9350" w:type="dxa"/>
-          </w:tcPr>
-          <w:p>
-            <w:r>
-              <w:t>export DISPLAY="`grep nameserver /</w:t>
-            </w:r>
-            <w:proofErr w:type="spellStart"/>
-            <w:r>
-              <w:t>etc</w:t>
-            </w:r>
-            <w:proofErr w:type="spellEnd"/>
-            <w:r>
-              <w:t>/</w:t>
-            </w:r>
-            <w:proofErr w:type="spellStart"/>
-            <w:r>
-              <w:t>resolv.conf|sed</w:t>
-            </w:r>
-            <w:proofErr w:type="spellEnd"/>
-            <w:r>
-              <w:t xml:space="preserve"> 's/nameserver //'`:0"</w:t>
-            </w:r>
-          </w:p>
-        </w:tc>
-      </w:tr>
-    </w:tbl>
-    <w:p>
-      <w:pPr>
-        <w:jc w:val="center"/>
-      </w:pPr>
-      <w:r>
-        <w:rPr>
-          <w:noProof/>
-        </w:rPr>
-        <w:drawing>
-          <wp:inline distT="0" distB="0" distL="0" distR="0" wp14:anchorId="219D357D" wp14:editId="780B9C62">
-            <wp:extent cx="4818888" cy="4014216"/>
-            <wp:effectExtent l="0" t="0" r="1270" b="5715"/>
-            <wp:docPr id="9" name="Picture 9"/>
-            <wp:cNvGraphicFramePr>
-              <a:graphicFrameLocks xmlns:a="http://schemas.openxmlformats.org/drawingml/2006/main" noChangeAspect="1"/>
-            </wp:cNvGraphicFramePr>
-            <a:graphic xmlns:a="http://schemas.openxmlformats.org/drawingml/2006/main">
-              <a:graphicData uri="http://schemas.openxmlformats.org/drawingml/2006/picture">
-                <pic:pic xmlns:pic="http://schemas.openxmlformats.org/drawingml/2006/picture">
-                  <pic:nvPicPr>
-                    <pic:cNvPr id="1" name=""/>
-                    <pic:cNvPicPr/>
-                  </pic:nvPicPr>
-                  <pic:blipFill>
-                    <a:blip r:embed="rId16"/>
-                    <a:stretch>
-                      <a:fillRect/>
-                    </a:stretch>
-                  </pic:blipFill>
-                  <pic:spPr>
-                    <a:xfrm>
-                      <a:off x="0" y="0"/>
-                      <a:ext cx="4818888" cy="4014216"/>
-                    </a:xfrm>
-                    <a:prstGeom prst="rect">
-                      <a:avLst/>
-                    </a:prstGeom>
-                  </pic:spPr>
-                </pic:pic>
-              </a:graphicData>
-            </a:graphic>
-          </wp:inline>
-        </w:drawing>
-      </w:r>
-    </w:p>
-    <w:p>
-      <w:pPr>
-        <w:pStyle w:val="ListParagraph"/>
-        <w:numPr>
-          <w:ilvl w:val="0"/>
-          <w:numId w:val="11"/>
-        </w:numPr>
-      </w:pPr>
-      <w:r>
-        <w:t>S</w:t>
-      </w:r>
-      <w:r>
-        <w:t xml:space="preserve">ave and close the bash file using </w:t>
-      </w:r>
-      <w:r>
-        <w:t xml:space="preserve">these </w:t>
-      </w:r>
-      <w:r>
-        <w:t>three</w:t>
-      </w:r>
-      <w:r>
-        <w:t xml:space="preserve"> </w:t>
-      </w:r>
-      <w:r>
-        <w:t>key combinations</w:t>
-      </w:r>
-      <w:r>
-        <w:t xml:space="preserve"> in order: </w:t>
-      </w:r>
-      <w:r>
-        <w:t>CTRL+O</w:t>
-      </w:r>
-      <w:r>
-        <w:t xml:space="preserve">, </w:t>
-      </w:r>
-      <w:r>
-        <w:t xml:space="preserve">Enter, </w:t>
-      </w:r>
-      <w:r>
-        <w:t>CTRL+X</w:t>
-      </w:r>
-    </w:p>
-    <w:p>
-      <w:pPr>
-        <w:pStyle w:val="ListParagraph"/>
-        <w:numPr>
-          <w:ilvl w:val="0"/>
-          <w:numId w:val="11"/>
-        </w:numPr>
-      </w:pPr>
-      <w:r>
-        <w:t>Close and re-open PowerShell</w:t>
-      </w:r>
-    </w:p>
-    <w:p>
-      <w:pPr>
-        <w:rPr>
-          <w:rFonts w:asciiTheme="majorHAnsi" w:eastAsiaTheme="majorEastAsia" w:hAnsiTheme="majorHAnsi" w:cstheme="majorBidi"/>
-          <w:color w:val="2F5496" w:themeColor="accent1" w:themeShade="BF"/>
-          <w:sz w:val="32"/>
-          <w:szCs w:val="32"/>
-        </w:rPr>
-      </w:pPr>
-      <w:r>
-        <w:br w:type="page"/>
-      </w:r>
-    </w:p>
-    <w:p>
-      <w:pPr>
-        <w:pStyle w:val="Heading1"/>
-        <w:numPr>
-          <w:ilvl w:val="0"/>
-          <w:numId w:val="7"/>
-        </w:numPr>
-      </w:pPr>
-      <w:bookmarkStart w:id="4" w:name="_Toc67904899"/>
-      <w:r>
-        <w:lastRenderedPageBreak/>
-        <w:t xml:space="preserve">Configuring </w:t>
-      </w:r>
-      <w:proofErr w:type="spellStart"/>
-      <w:r>
-        <w:t>XLaunch</w:t>
-      </w:r>
-      <w:proofErr w:type="spellEnd"/>
-      <w:r>
-        <w:rPr>
-          <w:rStyle w:val="FootnoteReference"/>
-        </w:rPr>
-        <w:footnoteReference w:id="7"/>
-      </w:r>
-      <w:bookmarkEnd w:id="4"/>
-    </w:p>
-    <w:p>
-      <w:pPr>
-        <w:pStyle w:val="ListParagraph"/>
-        <w:numPr>
-          <w:ilvl w:val="0"/>
-          <w:numId w:val="16"/>
-        </w:numPr>
-      </w:pPr>
-      <w:r>
-        <w:t xml:space="preserve">Open </w:t>
-      </w:r>
-      <w:proofErr w:type="spellStart"/>
-      <w:r>
-        <w:t>XLaunch</w:t>
-      </w:r>
-      <w:proofErr w:type="spellEnd"/>
-      <w:r>
-        <w:t xml:space="preserve"> through windows explorer</w:t>
-      </w:r>
-    </w:p>
-    <w:p>
-      <w:pPr>
-        <w:jc w:val="center"/>
-      </w:pPr>
-      <w:r>
-        <w:rPr>
-          <w:noProof/>
-        </w:rPr>
-        <w:drawing>
-          <wp:inline distT="0" distB="0" distL="0" distR="0" wp14:anchorId="5A80DA20" wp14:editId="620810EC">
-            <wp:extent cx="3721608" cy="3035808"/>
-            <wp:effectExtent l="0" t="0" r="0" b="0"/>
-            <wp:docPr id="10" name="Picture 10"/>
-            <wp:cNvGraphicFramePr>
-              <a:graphicFrameLocks xmlns:a="http://schemas.openxmlformats.org/drawingml/2006/main" noChangeAspect="1"/>
-            </wp:cNvGraphicFramePr>
-            <a:graphic xmlns:a="http://schemas.openxmlformats.org/drawingml/2006/main">
-              <a:graphicData uri="http://schemas.openxmlformats.org/drawingml/2006/picture">
-                <pic:pic xmlns:pic="http://schemas.openxmlformats.org/drawingml/2006/picture">
-                  <pic:nvPicPr>
-                    <pic:cNvPr id="1" name=""/>
-                    <pic:cNvPicPr/>
-                  </pic:nvPicPr>
-                  <pic:blipFill>
-                    <a:blip r:embed="rId17"/>
-                    <a:stretch>
-                      <a:fillRect/>
-                    </a:stretch>
-                  </pic:blipFill>
-                  <pic:spPr>
-                    <a:xfrm>
-                      <a:off x="0" y="0"/>
-                      <a:ext cx="3721608" cy="3035808"/>
-                    </a:xfrm>
-                    <a:prstGeom prst="rect">
-                      <a:avLst/>
-                    </a:prstGeom>
-                  </pic:spPr>
-                </pic:pic>
-              </a:graphicData>
-            </a:graphic>
-          </wp:inline>
-        </w:drawing>
-      </w:r>
-    </w:p>
-    <w:p>
-      <w:pPr>
-        <w:pStyle w:val="ListParagraph"/>
-        <w:numPr>
-          <w:ilvl w:val="0"/>
-          <w:numId w:val="16"/>
-        </w:numPr>
-      </w:pPr>
-      <w:r>
-        <w:t xml:space="preserve">Select “One Large Window” and then </w:t>
-      </w:r>
-      <w:r>
-        <w:t>press “Next”</w:t>
-      </w:r>
-    </w:p>
-    <w:p>
-      <w:pPr>
-        <w:jc w:val="center"/>
-      </w:pPr>
-      <w:r>
-        <w:rPr>
-          <w:noProof/>
-        </w:rPr>
-        <w:drawing>
-          <wp:inline distT="0" distB="0" distL="0" distR="0" wp14:anchorId="4A022C44" wp14:editId="5068F6CE">
-            <wp:extent cx="4533333" cy="2209524"/>
-            <wp:effectExtent l="0" t="0" r="635" b="635"/>
-            <wp:docPr id="11" name="Picture 11"/>
-            <wp:cNvGraphicFramePr>
-              <a:graphicFrameLocks xmlns:a="http://schemas.openxmlformats.org/drawingml/2006/main" noChangeAspect="1"/>
-            </wp:cNvGraphicFramePr>
-            <a:graphic xmlns:a="http://schemas.openxmlformats.org/drawingml/2006/main">
-              <a:graphicData uri="http://schemas.openxmlformats.org/drawingml/2006/picture">
-                <pic:pic xmlns:pic="http://schemas.openxmlformats.org/drawingml/2006/picture">
-                  <pic:nvPicPr>
-                    <pic:cNvPr id="1" name=""/>
-                    <pic:cNvPicPr/>
-                  </pic:nvPicPr>
-                  <pic:blipFill>
-                    <a:blip r:embed="rId18"/>
-                    <a:stretch>
-                      <a:fillRect/>
-                    </a:stretch>
-                  </pic:blipFill>
-                  <pic:spPr>
-                    <a:xfrm>
-                      <a:off x="0" y="0"/>
-                      <a:ext cx="4533333" cy="2209524"/>
-                    </a:xfrm>
-                    <a:prstGeom prst="rect">
-                      <a:avLst/>
-                    </a:prstGeom>
-                  </pic:spPr>
-                </pic:pic>
-              </a:graphicData>
-            </a:graphic>
-          </wp:inline>
-        </w:drawing>
-      </w:r>
-    </w:p>
-    <w:p>
-      <w:r>
-        <w:br w:type="page"/>
-      </w:r>
-    </w:p>
-    <w:p>
-      <w:pPr>
-        <w:pStyle w:val="ListParagraph"/>
-        <w:numPr>
-          <w:ilvl w:val="0"/>
-          <w:numId w:val="16"/>
-        </w:numPr>
-      </w:pPr>
-      <w:r>
-        <w:lastRenderedPageBreak/>
-        <w:t>Select “Start no client” and then press “Next”</w:t>
-      </w:r>
-    </w:p>
-    <w:p>
-      <w:pPr>
-        <w:jc w:val="center"/>
-      </w:pPr>
-      <w:r>
-        <w:rPr>
-          <w:noProof/>
-        </w:rPr>
-        <w:drawing>
-          <wp:inline distT="0" distB="0" distL="0" distR="0" wp14:anchorId="29764FAD" wp14:editId="0CB2FFF5">
-            <wp:extent cx="3392424" cy="1655064"/>
-            <wp:effectExtent l="0" t="0" r="0" b="2540"/>
-            <wp:docPr id="12" name="Picture 12"/>
-            <wp:cNvGraphicFramePr>
-              <a:graphicFrameLocks xmlns:a="http://schemas.openxmlformats.org/drawingml/2006/main" noChangeAspect="1"/>
-            </wp:cNvGraphicFramePr>
-            <a:graphic xmlns:a="http://schemas.openxmlformats.org/drawingml/2006/main">
-              <a:graphicData uri="http://schemas.openxmlformats.org/drawingml/2006/picture">
-                <pic:pic xmlns:pic="http://schemas.openxmlformats.org/drawingml/2006/picture">
-                  <pic:nvPicPr>
-                    <pic:cNvPr id="1" name=""/>
-                    <pic:cNvPicPr/>
-                  </pic:nvPicPr>
-                  <pic:blipFill>
-                    <a:blip r:embed="rId19"/>
-                    <a:stretch>
-                      <a:fillRect/>
-                    </a:stretch>
-                  </pic:blipFill>
-                  <pic:spPr>
-                    <a:xfrm>
-                      <a:off x="0" y="0"/>
-                      <a:ext cx="3392424" cy="1655064"/>
-                    </a:xfrm>
-                    <a:prstGeom prst="rect">
-                      <a:avLst/>
-                    </a:prstGeom>
-                  </pic:spPr>
-                </pic:pic>
-              </a:graphicData>
-            </a:graphic>
-          </wp:inline>
-        </w:drawing>
-      </w:r>
-    </w:p>
-    <w:p>
-      <w:pPr>
-        <w:pStyle w:val="ListParagraph"/>
-        <w:numPr>
-          <w:ilvl w:val="0"/>
-          <w:numId w:val="16"/>
-        </w:numPr>
-      </w:pPr>
-      <w:r>
-        <w:t>Check “Disable Access Control” and then p</w:t>
-      </w:r>
-      <w:r>
-        <w:t>ress “Next”</w:t>
-      </w:r>
-    </w:p>
-    <w:p>
-      <w:pPr>
-        <w:jc w:val="center"/>
-      </w:pPr>
-      <w:r>
-        <w:rPr>
-          <w:noProof/>
-        </w:rPr>
-        <w:drawing>
-          <wp:inline distT="0" distB="0" distL="0" distR="0" wp14:anchorId="267C438B" wp14:editId="171B3D53">
-            <wp:extent cx="3392424" cy="1655064"/>
-            <wp:effectExtent l="0" t="0" r="0" b="2540"/>
-            <wp:docPr id="16" name="Picture 16"/>
-            <wp:cNvGraphicFramePr>
-              <a:graphicFrameLocks xmlns:a="http://schemas.openxmlformats.org/drawingml/2006/main" noChangeAspect="1"/>
-            </wp:cNvGraphicFramePr>
-            <a:graphic xmlns:a="http://schemas.openxmlformats.org/drawingml/2006/main">
-              <a:graphicData uri="http://schemas.openxmlformats.org/drawingml/2006/picture">
-                <pic:pic xmlns:pic="http://schemas.openxmlformats.org/drawingml/2006/picture">
-                  <pic:nvPicPr>
-                    <pic:cNvPr id="1" name=""/>
-                    <pic:cNvPicPr/>
-                  </pic:nvPicPr>
-                  <pic:blipFill>
-                    <a:blip r:embed="rId20"/>
-                    <a:stretch>
-                      <a:fillRect/>
-                    </a:stretch>
-                  </pic:blipFill>
-                  <pic:spPr>
-                    <a:xfrm>
-                      <a:off x="0" y="0"/>
-                      <a:ext cx="3392424" cy="1655064"/>
-                    </a:xfrm>
-                    <a:prstGeom prst="rect">
-                      <a:avLst/>
-                    </a:prstGeom>
-                  </pic:spPr>
-                </pic:pic>
-              </a:graphicData>
-            </a:graphic>
-          </wp:inline>
-        </w:drawing>
-      </w:r>
-    </w:p>
-    <w:p>
-      <w:pPr>
-        <w:pStyle w:val="ListParagraph"/>
-        <w:numPr>
-          <w:ilvl w:val="0"/>
-          <w:numId w:val="16"/>
-        </w:numPr>
-      </w:pPr>
-      <w:r>
-        <w:t>Save configuration (.config file) to somewhere accessibl</w:t>
-      </w:r>
-      <w:r>
-        <w:t>e.</w:t>
-      </w:r>
-      <w:r>
-        <w:t xml:space="preserve"> (</w:t>
-      </w:r>
-      <w:proofErr w:type="gramStart"/>
-      <w:r>
-        <w:t>e.g.</w:t>
-      </w:r>
-      <w:proofErr w:type="gramEnd"/>
-      <w:r>
-        <w:t xml:space="preserve"> Desktop or Project location)</w:t>
-      </w:r>
-    </w:p>
-    <w:p>
-      <w:pPr>
-        <w:jc w:val="center"/>
-      </w:pPr>
-      <w:r>
-        <w:rPr>
-          <w:noProof/>
-        </w:rPr>
-        <w:drawing>
-          <wp:inline distT="0" distB="0" distL="0" distR="0" wp14:anchorId="22863213" wp14:editId="113BC810">
-            <wp:extent cx="3547872" cy="2569464"/>
-            <wp:effectExtent l="0" t="0" r="0" b="2540"/>
-            <wp:docPr id="14" name="Picture 14"/>
-            <wp:cNvGraphicFramePr>
-              <a:graphicFrameLocks xmlns:a="http://schemas.openxmlformats.org/drawingml/2006/main" noChangeAspect="1"/>
-            </wp:cNvGraphicFramePr>
-            <a:graphic xmlns:a="http://schemas.openxmlformats.org/drawingml/2006/main">
-              <a:graphicData uri="http://schemas.openxmlformats.org/drawingml/2006/picture">
-                <pic:pic xmlns:pic="http://schemas.openxmlformats.org/drawingml/2006/picture">
-                  <pic:nvPicPr>
-                    <pic:cNvPr id="1" name=""/>
-                    <pic:cNvPicPr/>
-                  </pic:nvPicPr>
-                  <pic:blipFill>
-                    <a:blip r:embed="rId21"/>
-                    <a:stretch>
-                      <a:fillRect/>
-                    </a:stretch>
-                  </pic:blipFill>
-                  <pic:spPr>
-                    <a:xfrm>
-                      <a:off x="0" y="0"/>
-                      <a:ext cx="3547872" cy="2569464"/>
-                    </a:xfrm>
-                    <a:prstGeom prst="rect">
-                      <a:avLst/>
-                    </a:prstGeom>
-                  </pic:spPr>
-                </pic:pic>
-              </a:graphicData>
-            </a:graphic>
-          </wp:inline>
-        </w:drawing>
-      </w:r>
-    </w:p>
-    <w:p>
-      <w:pPr>
-        <w:ind w:left="360"/>
-        <w:jc w:val="center"/>
-      </w:pPr>
-      <w:r>
-        <w:rPr>
-          <w:noProof/>
-        </w:rPr>
-        <w:lastRenderedPageBreak/>
-        <w:drawing>
-          <wp:inline distT="0" distB="0" distL="0" distR="0" wp14:anchorId="142818FE" wp14:editId="6508A59F">
-            <wp:extent cx="5943600" cy="3348990"/>
-            <wp:effectExtent l="0" t="0" r="0" b="3810"/>
-            <wp:docPr id="15" name="Picture 15"/>
-            <wp:cNvGraphicFramePr>
-              <a:graphicFrameLocks xmlns:a="http://schemas.openxmlformats.org/drawingml/2006/main" noChangeAspect="1"/>
-            </wp:cNvGraphicFramePr>
-            <a:graphic xmlns:a="http://schemas.openxmlformats.org/drawingml/2006/main">
-              <a:graphicData uri="http://schemas.openxmlformats.org/drawingml/2006/picture">
-                <pic:pic xmlns:pic="http://schemas.openxmlformats.org/drawingml/2006/picture">
-                  <pic:nvPicPr>
-                    <pic:cNvPr id="1" name=""/>
-                    <pic:cNvPicPr/>
-                  </pic:nvPicPr>
-                  <pic:blipFill>
-                    <a:blip r:embed="rId22"/>
-                    <a:stretch>
-                      <a:fillRect/>
-                    </a:stretch>
-                  </pic:blipFill>
-                  <pic:spPr>
-                    <a:xfrm>
-                      <a:off x="0" y="0"/>
-                      <a:ext cx="5943600" cy="3348990"/>
-                    </a:xfrm>
-                    <a:prstGeom prst="rect">
-                      <a:avLst/>
-                    </a:prstGeom>
-                  </pic:spPr>
-                </pic:pic>
-              </a:graphicData>
-            </a:graphic>
-          </wp:inline>
-        </w:drawing>
-      </w:r>
-    </w:p>
-    <w:p>
-      <w:pPr>
-        <w:rPr>
-          <w:rFonts w:asciiTheme="majorHAnsi" w:eastAsiaTheme="majorEastAsia" w:hAnsiTheme="majorHAnsi" w:cstheme="majorBidi"/>
-          <w:color w:val="2F5496" w:themeColor="accent1" w:themeShade="BF"/>
-          <w:sz w:val="32"/>
-          <w:szCs w:val="32"/>
-        </w:rPr>
-      </w:pPr>
-      <w:r>
-        <w:br w:type="page"/>
-      </w:r>
-    </w:p>
-    <w:p>
-      <w:pPr>
-        <w:pStyle w:val="Heading1"/>
-        <w:numPr>
-          <w:ilvl w:val="0"/>
-          <w:numId w:val="7"/>
-        </w:numPr>
-      </w:pPr>
-      <w:bookmarkStart w:id="5" w:name="_Toc67904900"/>
-      <w:r>
-        <w:lastRenderedPageBreak/>
-        <w:t xml:space="preserve">Compiling the code with </w:t>
-      </w:r>
-      <w:proofErr w:type="spellStart"/>
-      <w:r>
-        <w:t>makefile</w:t>
-      </w:r>
-      <w:proofErr w:type="spellEnd"/>
-      <w:r>
-        <w:t xml:space="preserve"> and running </w:t>
-      </w:r>
-      <w:r>
-        <w:t>the simulator</w:t>
-      </w:r>
-      <w:r>
-        <w:rPr>
-          <w:rStyle w:val="FootnoteReference"/>
-        </w:rPr>
-        <w:footnoteReference w:id="8"/>
-      </w:r>
-      <w:bookmarkEnd w:id="5"/>
-    </w:p>
-    <w:p>
-      <w:pPr>
-        <w:pStyle w:val="ListParagraph"/>
-        <w:numPr>
-          <w:ilvl w:val="0"/>
-          <w:numId w:val="14"/>
-        </w:numPr>
-      </w:pPr>
-      <w:r>
-        <w:t xml:space="preserve">Open </w:t>
-      </w:r>
-      <w:proofErr w:type="spellStart"/>
-      <w:r>
-        <w:t>XLaunch</w:t>
-      </w:r>
-      <w:proofErr w:type="spellEnd"/>
-      <w:r>
-        <w:t xml:space="preserve"> </w:t>
-      </w:r>
-      <w:r>
-        <w:t>through the configuration file</w:t>
-      </w:r>
-      <w:r>
-        <w:t>.</w:t>
-      </w:r>
-      <w:r>
-        <w:t xml:space="preserve"> This will open a blank window.</w:t>
-      </w:r>
-    </w:p>
-    <w:p>
-      <w:pPr>
-        <w:pStyle w:val="ListParagraph"/>
-        <w:numPr>
-          <w:ilvl w:val="0"/>
-          <w:numId w:val="14"/>
-        </w:numPr>
-      </w:pPr>
-      <w:r>
-        <w:t xml:space="preserve">Change directory to wherever the </w:t>
-      </w:r>
-      <w:proofErr w:type="spellStart"/>
-      <w:r>
-        <w:t>SHNSim</w:t>
-      </w:r>
-      <w:proofErr w:type="spellEnd"/>
-      <w:r>
-        <w:t xml:space="preserve"> folder is located</w:t>
-      </w:r>
-    </w:p>
-    <w:tbl>
-      <w:tblPr>
-        <w:tblStyle w:val="TableGrid"/>
-        <w:tblW w:w="0" w:type="auto"/>
-        <w:tblLook w:val="04A0" w:firstRow="1" w:lastRow="0" w:firstColumn="1" w:lastColumn="0" w:noHBand="0" w:noVBand="1"/>
-      </w:tblPr>
-      <w:tblGrid>
-        <w:gridCol w:w="9350"/>
-      </w:tblGrid>
-      <w:tr>
-        <w:tc>
-          <w:tcPr>
-            <w:tcW w:w="9350" w:type="dxa"/>
-          </w:tcPr>
-          <w:p>
-            <w:r>
-              <w:t>cd [path\to\</w:t>
-            </w:r>
-            <w:proofErr w:type="spellStart"/>
-            <w:r>
-              <w:t>SHNSim_folder</w:t>
-            </w:r>
-            <w:proofErr w:type="spellEnd"/>
-            <w:r>
-              <w:t>]</w:t>
-            </w:r>
-          </w:p>
-        </w:tc>
-      </w:tr>
-    </w:tbl>
-    <w:p>
-      <w:pPr>
-        <w:pStyle w:val="ListParagraph"/>
-        <w:numPr>
-          <w:ilvl w:val="0"/>
-          <w:numId w:val="14"/>
-        </w:numPr>
-      </w:pPr>
-      <w:r>
-        <w:t>Run WSL</w:t>
-      </w:r>
-    </w:p>
-    <w:tbl>
-      <w:tblPr>
-        <w:tblStyle w:val="TableGrid"/>
-        <w:tblW w:w="0" w:type="auto"/>
-        <w:tblLook w:val="04A0" w:firstRow="1" w:lastRow="0" w:firstColumn="1" w:lastColumn="0" w:noHBand="0" w:noVBand="1"/>
-      </w:tblPr>
-      <w:tblGrid>
-        <w:gridCol w:w="9350"/>
-      </w:tblGrid>
-      <w:tr>
-        <w:tc>
-          <w:tcPr>
-            <w:tcW w:w="9350" w:type="dxa"/>
-          </w:tcPr>
-          <w:p>
-            <w:proofErr w:type="spellStart"/>
-            <w:r>
               <w:t>w</w:t>
             </w:r>
             <w:r>
@@ -2369,7 +1422,7 @@
     </w:tbl>
     <w:p/>
     <w:sectPr>
-      <w:headerReference w:type="default" r:id="rId23"/>
+      <w:headerReference w:type="default" r:id="rId13"/>
       <w:pgSz w:w="12240" w:h="15840"/>
       <w:pgMar w:top="1440" w:right="1440" w:bottom="1440" w:left="1440" w:header="720" w:footer="720" w:gutter="0"/>
       <w:cols w:space="720"/>
@@ -2380,7 +1433,7 @@
 </file>
 
 <file path=word/endnotes.xml><?xml version="1.0" encoding="utf-8"?>
-<w:endnotes xmlns:wpc="http://schemas.microsoft.com/office/word/2010/wordprocessingCanvas" xmlns:cx="http://schemas.microsoft.com/office/drawing/2014/chartex" xmlns:cx1="http://schemas.microsoft.com/office/drawing/2015/9/8/chartex" xmlns:cx2="http://schemas.microsoft.com/office/drawing/2015/10/21/chartex" xmlns:cx3="http://schemas.microsoft.com/office/drawing/2016/5/9/chartex" xmlns:cx4="http://schemas.microsoft.com/office/drawing/2016/5/10/chartex" xmlns:cx5="http://schemas.microsoft.com/office/drawing/2016/5/11/chartex" xmlns:cx6="http://schemas.microsoft.com/office/drawing/2016/5/12/chartex" xmlns:cx7="http://schemas.microsoft.com/office/drawing/2016/5/13/chartex" xmlns:cx8="http://schemas.microsoft.com/office/drawing/2016/5/14/chartex" xmlns:mc="http://schemas.openxmlformats.org/markup-compatibility/2006" xmlns:aink="http://schemas.microsoft.com/office/drawing/2016/ink" xmlns:am3d="http://schemas.microsoft.com/office/drawing/2017/model3d" xmlns:o="urn:schemas-microsoft-com:office:office" xmlns:r="http://schemas.openxmlformats.org/officeDocument/2006/relationships" xmlns:m="http://schemas.openxmlformats.org/officeDocument/2006/math" xmlns:v="urn:schemas-microsoft-com:vml" xmlns:wp14="http://schemas.microsoft.com/office/word/2010/wordprocessingDrawing" xmlns:wp="http://schemas.openxmlformats.org/drawingml/2006/wordprocessingDrawing" xmlns:w10="urn:schemas-microsoft-com:office:word" xmlns:w="http://schemas.openxmlformats.org/wordprocessingml/2006/main" xmlns:w14="http://schemas.microsoft.com/office/word/2010/wordml" xmlns:w15="http://schemas.microsoft.com/office/word/2012/wordml" xmlns:w16cex="http://schemas.microsoft.com/office/word/2018/wordml/cex" xmlns:w16cid="http://schemas.microsoft.com/office/word/2016/wordml/cid" xmlns:w16="http://schemas.microsoft.com/office/word/2018/wordml" xmlns:w16se="http://schemas.microsoft.com/office/word/2015/wordml/symex" xmlns:wpg="http://schemas.microsoft.com/office/word/2010/wordprocessingGroup" xmlns:wpi="http://schemas.microsoft.com/office/word/2010/wordprocessingInk" xmlns:wne="http://schemas.microsoft.com/office/word/2006/wordml" xmlns:wps="http://schemas.microsoft.com/office/word/2010/wordprocessingShape" mc:Ignorable="w14 w15 w16se w16cid w16 w16cex wp14">
+<w:endnotes xmlns:wpc="http://schemas.microsoft.com/office/word/2010/wordprocessingCanvas" xmlns:cx="http://schemas.microsoft.com/office/drawing/2014/chartex" xmlns:cx1="http://schemas.microsoft.com/office/drawing/2015/9/8/chartex" xmlns:cx2="http://schemas.microsoft.com/office/drawing/2015/10/21/chartex" xmlns:cx3="http://schemas.microsoft.com/office/drawing/2016/5/9/chartex" xmlns:cx4="http://schemas.microsoft.com/office/drawing/2016/5/10/chartex" xmlns:cx5="http://schemas.microsoft.com/office/drawing/2016/5/11/chartex" xmlns:cx6="http://schemas.microsoft.com/office/drawing/2016/5/12/chartex" xmlns:cx7="http://schemas.microsoft.com/office/drawing/2016/5/13/chartex" xmlns:cx8="http://schemas.microsoft.com/office/drawing/2016/5/14/chartex" xmlns:mc="http://schemas.openxmlformats.org/markup-compatibility/2006" xmlns:aink="http://schemas.microsoft.com/office/drawing/2016/ink" xmlns:am3d="http://schemas.microsoft.com/office/drawing/2017/model3d" xmlns:o="urn:schemas-microsoft-com:office:office" xmlns:oel="http://schemas.microsoft.com/office/2019/extlst" xmlns:r="http://schemas.openxmlformats.org/officeDocument/2006/relationships" xmlns:m="http://schemas.openxmlformats.org/officeDocument/2006/math" xmlns:v="urn:schemas-microsoft-com:vml" xmlns:wp14="http://schemas.microsoft.com/office/word/2010/wordprocessingDrawing" xmlns:wp="http://schemas.openxmlformats.org/drawingml/2006/wordprocessingDrawing" xmlns:w10="urn:schemas-microsoft-com:office:word" xmlns:w="http://schemas.openxmlformats.org/wordprocessingml/2006/main" xmlns:w14="http://schemas.microsoft.com/office/word/2010/wordml" xmlns:w15="http://schemas.microsoft.com/office/word/2012/wordml" xmlns:w16cex="http://schemas.microsoft.com/office/word/2018/wordml/cex" xmlns:w16cid="http://schemas.microsoft.com/office/word/2016/wordml/cid" xmlns:w16="http://schemas.microsoft.com/office/word/2018/wordml" xmlns:w16sdtdh="http://schemas.microsoft.com/office/word/2020/wordml/sdtdatahash" xmlns:w16se="http://schemas.microsoft.com/office/word/2015/wordml/symex" xmlns:wpg="http://schemas.microsoft.com/office/word/2010/wordprocessingGroup" xmlns:wpi="http://schemas.microsoft.com/office/word/2010/wordprocessingInk" xmlns:wne="http://schemas.microsoft.com/office/word/2006/wordml" xmlns:wps="http://schemas.microsoft.com/office/word/2010/wordprocessingShape" mc:Ignorable="w14 w15 w16se w16cid w16 w16cex w16sdtdh wp14">
   <w:endnote w:type="separator" w:id="-1">
     <w:p>
       <w:pPr>
@@ -2405,7 +1458,7 @@
 </file>
 
 <file path=word/footnotes.xml><?xml version="1.0" encoding="utf-8"?>
-<w:footnotes xmlns:wpc="http://schemas.microsoft.com/office/word/2010/wordprocessingCanvas" xmlns:cx="http://schemas.microsoft.com/office/drawing/2014/chartex" xmlns:cx1="http://schemas.microsoft.com/office/drawing/2015/9/8/chartex" xmlns:cx2="http://schemas.microsoft.com/office/drawing/2015/10/21/chartex" xmlns:cx3="http://schemas.microsoft.com/office/drawing/2016/5/9/chartex" xmlns:cx4="http://schemas.microsoft.com/office/drawing/2016/5/10/chartex" xmlns:cx5="http://schemas.microsoft.com/office/drawing/2016/5/11/chartex" xmlns:cx6="http://schemas.microsoft.com/office/drawing/2016/5/12/chartex" xmlns:cx7="http://schemas.microsoft.com/office/drawing/2016/5/13/chartex" xmlns:cx8="http://schemas.microsoft.com/office/drawing/2016/5/14/chartex" xmlns:mc="http://schemas.openxmlformats.org/markup-compatibility/2006" xmlns:aink="http://schemas.microsoft.com/office/drawing/2016/ink" xmlns:am3d="http://schemas.microsoft.com/office/drawing/2017/model3d" xmlns:o="urn:schemas-microsoft-com:office:office" xmlns:r="http://schemas.openxmlformats.org/officeDocument/2006/relationships" xmlns:m="http://schemas.openxmlformats.org/officeDocument/2006/math" xmlns:v="urn:schemas-microsoft-com:vml" xmlns:wp14="http://schemas.microsoft.com/office/word/2010/wordprocessingDrawing" xmlns:wp="http://schemas.openxmlformats.org/drawingml/2006/wordprocessingDrawing" xmlns:w10="urn:schemas-microsoft-com:office:word" xmlns:w="http://schemas.openxmlformats.org/wordprocessingml/2006/main" xmlns:w14="http://schemas.microsoft.com/office/word/2010/wordml" xmlns:w15="http://schemas.microsoft.com/office/word/2012/wordml" xmlns:w16cex="http://schemas.microsoft.com/office/word/2018/wordml/cex" xmlns:w16cid="http://schemas.microsoft.com/office/word/2016/wordml/cid" xmlns:w16="http://schemas.microsoft.com/office/word/2018/wordml" xmlns:w16se="http://schemas.microsoft.com/office/word/2015/wordml/symex" xmlns:wpg="http://schemas.microsoft.com/office/word/2010/wordprocessingGroup" xmlns:wpi="http://schemas.microsoft.com/office/word/2010/wordprocessingInk" xmlns:wne="http://schemas.microsoft.com/office/word/2006/wordml" xmlns:wps="http://schemas.microsoft.com/office/word/2010/wordprocessingShape" mc:Ignorable="w14 w15 w16se w16cid w16 w16cex wp14">
+<w:footnotes xmlns:wpc="http://schemas.microsoft.com/office/word/2010/wordprocessingCanvas" xmlns:cx="http://schemas.microsoft.com/office/drawing/2014/chartex" xmlns:cx1="http://schemas.microsoft.com/office/drawing/2015/9/8/chartex" xmlns:cx2="http://schemas.microsoft.com/office/drawing/2015/10/21/chartex" xmlns:cx3="http://schemas.microsoft.com/office/drawing/2016/5/9/chartex" xmlns:cx4="http://schemas.microsoft.com/office/drawing/2016/5/10/chartex" xmlns:cx5="http://schemas.microsoft.com/office/drawing/2016/5/11/chartex" xmlns:cx6="http://schemas.microsoft.com/office/drawing/2016/5/12/chartex" xmlns:cx7="http://schemas.microsoft.com/office/drawing/2016/5/13/chartex" xmlns:cx8="http://schemas.microsoft.com/office/drawing/2016/5/14/chartex" xmlns:mc="http://schemas.openxmlformats.org/markup-compatibility/2006" xmlns:aink="http://schemas.microsoft.com/office/drawing/2016/ink" xmlns:am3d="http://schemas.microsoft.com/office/drawing/2017/model3d" xmlns:o="urn:schemas-microsoft-com:office:office" xmlns:oel="http://schemas.microsoft.com/office/2019/extlst" xmlns:r="http://schemas.openxmlformats.org/officeDocument/2006/relationships" xmlns:m="http://schemas.openxmlformats.org/officeDocument/2006/math" xmlns:v="urn:schemas-microsoft-com:vml" xmlns:wp14="http://schemas.microsoft.com/office/word/2010/wordprocessingDrawing" xmlns:wp="http://schemas.openxmlformats.org/drawingml/2006/wordprocessingDrawing" xmlns:w10="urn:schemas-microsoft-com:office:word" xmlns:w="http://schemas.openxmlformats.org/wordprocessingml/2006/main" xmlns:w14="http://schemas.microsoft.com/office/word/2010/wordml" xmlns:w15="http://schemas.microsoft.com/office/word/2012/wordml" xmlns:w16cex="http://schemas.microsoft.com/office/word/2018/wordml/cex" xmlns:w16cid="http://schemas.microsoft.com/office/word/2016/wordml/cid" xmlns:w16="http://schemas.microsoft.com/office/word/2018/wordml" xmlns:w16sdtdh="http://schemas.microsoft.com/office/word/2020/wordml/sdtdatahash" xmlns:w16se="http://schemas.microsoft.com/office/word/2015/wordml/symex" xmlns:wpg="http://schemas.microsoft.com/office/word/2010/wordprocessingGroup" xmlns:wpi="http://schemas.microsoft.com/office/word/2010/wordprocessingInk" xmlns:wne="http://schemas.microsoft.com/office/word/2006/wordml" xmlns:wps="http://schemas.microsoft.com/office/word/2010/wordprocessingShape" mc:Ignorable="w14 w15 w16se w16cid w16 w16cex w16sdtdh wp14">
   <w:footnote w:type="separator" w:id="-1">
     <w:p>
       <w:pPr>
@@ -2514,10 +1567,7 @@
         <w:t xml:space="preserve"> the </w:t>
       </w:r>
       <w:r>
-        <w:t xml:space="preserve">Linux commands within the </w:t>
-      </w:r>
-      <w:r>
-        <w:t xml:space="preserve">SHNSim folder. </w:t>
+        <w:t xml:space="preserve">Linux commands within the SHNSim folder. </w:t>
       </w:r>
       <w:r>
         <w:t>Be sure to extract the ZIP files to a folder instead of attempting to run the commands within the ZIP.</w:t>
@@ -2554,10 +1604,7 @@
         <w:t xml:space="preserve">The </w:t>
       </w:r>
       <w:r>
-        <w:t>“</w:t>
-      </w:r>
-      <w:r>
-        <w:t>wsl”</w:t>
+        <w:t>“wsl”</w:t>
       </w:r>
       <w:r>
         <w:t xml:space="preserve"> command does not need to be executed because it is used to start Windows Subsystem for Linux (WSL)</w:t>
@@ -2579,80 +1626,6 @@
         <w:footnoteRef/>
       </w:r>
       <w:r>
-        <w:t xml:space="preserve"> This application is used as a </w:t>
-      </w:r>
-      <w:r>
-        <w:t>virtual display</w:t>
-      </w:r>
-      <w:r>
-        <w:t xml:space="preserve"> when running </w:t>
-      </w:r>
-      <w:r>
-        <w:t xml:space="preserve">the </w:t>
-      </w:r>
-      <w:r>
-        <w:t>“./output” command.</w:t>
-      </w:r>
-      <w:r>
-        <w:t xml:space="preserve"> Mac/Linux/Ubuntu users may require a different program to support displaying the simulator. Refer to the C++ GTK documentation for more information (</w:t>
-      </w:r>
-      <w:hyperlink r:id="rId2" w:history="1">
-        <w:r>
-          <w:rPr>
-            <w:rStyle w:val="Hyperlink"/>
-          </w:rPr>
-          <w:t>https://www.gtk.org/docs/language-bindings/cpp</w:t>
-        </w:r>
-      </w:hyperlink>
-      <w:r>
-        <w:t>).</w:t>
-      </w:r>
-    </w:p>
-  </w:footnote>
-  <w:footnote w:id="7">
-    <w:p>
-      <w:pPr>
-        <w:rPr>
-          <w:sz w:val="20"/>
-          <w:szCs w:val="20"/>
-        </w:rPr>
-      </w:pPr>
-      <w:r>
-        <w:rPr>
-          <w:rStyle w:val="FootnoteReference"/>
-          <w:sz w:val="20"/>
-          <w:szCs w:val="20"/>
-        </w:rPr>
-        <w:footnoteRef/>
-      </w:r>
-      <w:r>
-        <w:rPr>
-          <w:sz w:val="20"/>
-          <w:szCs w:val="20"/>
-        </w:rPr>
-        <w:t xml:space="preserve"> The most efficient way to use </w:t>
-      </w:r>
-      <w:r>
-        <w:rPr>
-          <w:sz w:val="20"/>
-          <w:szCs w:val="20"/>
-        </w:rPr>
-        <w:t>XLaunch is to create a .config file that will be opened every time the simulator is opened. These following steps will show the process of generating a .config file using the XLaunch setup wizard.</w:t>
-      </w:r>
-    </w:p>
-  </w:footnote>
-  <w:footnote w:id="8">
-    <w:p>
-      <w:pPr>
-        <w:pStyle w:val="FootnoteText"/>
-      </w:pPr>
-      <w:r>
-        <w:rPr>
-          <w:rStyle w:val="FootnoteReference"/>
-        </w:rPr>
-        <w:footnoteRef/>
-      </w:r>
-      <w:r>
         <w:t xml:space="preserve"> </w:t>
       </w:r>
       <w:r>
@@ -2680,10 +1653,7 @@
         <w:t xml:space="preserve">. To run the simulation without </w:t>
       </w:r>
       <w:r>
-        <w:t xml:space="preserve">compiling with </w:t>
-      </w:r>
-      <w:r>
-        <w:t>makefile</w:t>
+        <w:t>compiling with makefile</w:t>
       </w:r>
       <w:r>
         <w:t>: O</w:t>
@@ -2712,7 +1682,7 @@
 </file>
 
 <file path=word/header1.xml><?xml version="1.0" encoding="utf-8"?>
-<w:hdr xmlns:wpc="http://schemas.microsoft.com/office/word/2010/wordprocessingCanvas" xmlns:cx="http://schemas.microsoft.com/office/drawing/2014/chartex" xmlns:cx1="http://schemas.microsoft.com/office/drawing/2015/9/8/chartex" xmlns:cx2="http://schemas.microsoft.com/office/drawing/2015/10/21/chartex" xmlns:cx3="http://schemas.microsoft.com/office/drawing/2016/5/9/chartex" xmlns:cx4="http://schemas.microsoft.com/office/drawing/2016/5/10/chartex" xmlns:cx5="http://schemas.microsoft.com/office/drawing/2016/5/11/chartex" xmlns:cx6="http://schemas.microsoft.com/office/drawing/2016/5/12/chartex" xmlns:cx7="http://schemas.microsoft.com/office/drawing/2016/5/13/chartex" xmlns:cx8="http://schemas.microsoft.com/office/drawing/2016/5/14/chartex" xmlns:mc="http://schemas.openxmlformats.org/markup-compatibility/2006" xmlns:aink="http://schemas.microsoft.com/office/drawing/2016/ink" xmlns:am3d="http://schemas.microsoft.com/office/drawing/2017/model3d" xmlns:o="urn:schemas-microsoft-com:office:office" xmlns:r="http://schemas.openxmlformats.org/officeDocument/2006/relationships" xmlns:m="http://schemas.openxmlformats.org/officeDocument/2006/math" xmlns:v="urn:schemas-microsoft-com:vml" xmlns:wp14="http://schemas.microsoft.com/office/word/2010/wordprocessingDrawing" xmlns:wp="http://schemas.openxmlformats.org/drawingml/2006/wordprocessingDrawing" xmlns:w10="urn:schemas-microsoft-com:office:word" xmlns:w="http://schemas.openxmlformats.org/wordprocessingml/2006/main" xmlns:w14="http://schemas.microsoft.com/office/word/2010/wordml" xmlns:w15="http://schemas.microsoft.com/office/word/2012/wordml" xmlns:w16cex="http://schemas.microsoft.com/office/word/2018/wordml/cex" xmlns:w16cid="http://schemas.microsoft.com/office/word/2016/wordml/cid" xmlns:w16="http://schemas.microsoft.com/office/word/2018/wordml" xmlns:w16se="http://schemas.microsoft.com/office/word/2015/wordml/symex" xmlns:wpg="http://schemas.microsoft.com/office/word/2010/wordprocessingGroup" xmlns:wpi="http://schemas.microsoft.com/office/word/2010/wordprocessingInk" xmlns:wne="http://schemas.microsoft.com/office/word/2006/wordml" xmlns:wps="http://schemas.microsoft.com/office/word/2010/wordprocessingShape" mc:Ignorable="w14 w15 w16se w16cid w16 w16cex wp14">
+<w:hdr xmlns:wpc="http://schemas.microsoft.com/office/word/2010/wordprocessingCanvas" xmlns:cx="http://schemas.microsoft.com/office/drawing/2014/chartex" xmlns:cx1="http://schemas.microsoft.com/office/drawing/2015/9/8/chartex" xmlns:cx2="http://schemas.microsoft.com/office/drawing/2015/10/21/chartex" xmlns:cx3="http://schemas.microsoft.com/office/drawing/2016/5/9/chartex" xmlns:cx4="http://schemas.microsoft.com/office/drawing/2016/5/10/chartex" xmlns:cx5="http://schemas.microsoft.com/office/drawing/2016/5/11/chartex" xmlns:cx6="http://schemas.microsoft.com/office/drawing/2016/5/12/chartex" xmlns:cx7="http://schemas.microsoft.com/office/drawing/2016/5/13/chartex" xmlns:cx8="http://schemas.microsoft.com/office/drawing/2016/5/14/chartex" xmlns:mc="http://schemas.openxmlformats.org/markup-compatibility/2006" xmlns:aink="http://schemas.microsoft.com/office/drawing/2016/ink" xmlns:am3d="http://schemas.microsoft.com/office/drawing/2017/model3d" xmlns:o="urn:schemas-microsoft-com:office:office" xmlns:oel="http://schemas.microsoft.com/office/2019/extlst" xmlns:r="http://schemas.openxmlformats.org/officeDocument/2006/relationships" xmlns:m="http://schemas.openxmlformats.org/officeDocument/2006/math" xmlns:v="urn:schemas-microsoft-com:vml" xmlns:wp14="http://schemas.microsoft.com/office/word/2010/wordprocessingDrawing" xmlns:wp="http://schemas.openxmlformats.org/drawingml/2006/wordprocessingDrawing" xmlns:w10="urn:schemas-microsoft-com:office:word" xmlns:w="http://schemas.openxmlformats.org/wordprocessingml/2006/main" xmlns:w14="http://schemas.microsoft.com/office/word/2010/wordml" xmlns:w15="http://schemas.microsoft.com/office/word/2012/wordml" xmlns:w16cex="http://schemas.microsoft.com/office/word/2018/wordml/cex" xmlns:w16cid="http://schemas.microsoft.com/office/word/2016/wordml/cid" xmlns:w16="http://schemas.microsoft.com/office/word/2018/wordml" xmlns:w16sdtdh="http://schemas.microsoft.com/office/word/2020/wordml/sdtdatahash" xmlns:w16se="http://schemas.microsoft.com/office/word/2015/wordml/symex" xmlns:wpg="http://schemas.microsoft.com/office/word/2010/wordprocessingGroup" xmlns:wpi="http://schemas.microsoft.com/office/word/2010/wordprocessingInk" xmlns:wne="http://schemas.microsoft.com/office/word/2006/wordml" xmlns:wps="http://schemas.microsoft.com/office/word/2010/wordprocessingShape" mc:Ignorable="w14 w15 w16se w16cid w16 w16cex w16sdtdh wp14">
   <w:sdt>
     <w:sdtPr>
       <w:id w:val="-406837943"/>
@@ -2766,7 +1736,7 @@
 </file>
 
 <file path=word/numbering.xml><?xml version="1.0" encoding="utf-8"?>
-<w:numbering xmlns:wpc="http://schemas.microsoft.com/office/word/2010/wordprocessingCanvas" xmlns:cx="http://schemas.microsoft.com/office/drawing/2014/chartex" xmlns:cx1="http://schemas.microsoft.com/office/drawing/2015/9/8/chartex" xmlns:cx2="http://schemas.microsoft.com/office/drawing/2015/10/21/chartex" xmlns:cx3="http://schemas.microsoft.com/office/drawing/2016/5/9/chartex" xmlns:cx4="http://schemas.microsoft.com/office/drawing/2016/5/10/chartex" xmlns:cx5="http://schemas.microsoft.com/office/drawing/2016/5/11/chartex" xmlns:cx6="http://schemas.microsoft.com/office/drawing/2016/5/12/chartex" xmlns:cx7="http://schemas.microsoft.com/office/drawing/2016/5/13/chartex" xmlns:cx8="http://schemas.microsoft.com/office/drawing/2016/5/14/chartex" xmlns:mc="http://schemas.openxmlformats.org/markup-compatibility/2006" xmlns:aink="http://schemas.microsoft.com/office/drawing/2016/ink" xmlns:am3d="http://schemas.microsoft.com/office/drawing/2017/model3d" xmlns:o="urn:schemas-microsoft-com:office:office" xmlns:r="http://schemas.openxmlformats.org/officeDocument/2006/relationships" xmlns:m="http://schemas.openxmlformats.org/officeDocument/2006/math" xmlns:v="urn:schemas-microsoft-com:vml" xmlns:wp14="http://schemas.microsoft.com/office/word/2010/wordprocessingDrawing" xmlns:wp="http://schemas.openxmlformats.org/drawingml/2006/wordprocessingDrawing" xmlns:w10="urn:schemas-microsoft-com:office:word" xmlns:w="http://schemas.openxmlformats.org/wordprocessingml/2006/main" xmlns:w14="http://schemas.microsoft.com/office/word/2010/wordml" xmlns:w15="http://schemas.microsoft.com/office/word/2012/wordml" xmlns:w16cex="http://schemas.microsoft.com/office/word/2018/wordml/cex" xmlns:w16cid="http://schemas.microsoft.com/office/word/2016/wordml/cid" xmlns:w16="http://schemas.microsoft.com/office/word/2018/wordml" xmlns:w16se="http://schemas.microsoft.com/office/word/2015/wordml/symex" xmlns:wpg="http://schemas.microsoft.com/office/word/2010/wordprocessingGroup" xmlns:wpi="http://schemas.microsoft.com/office/word/2010/wordprocessingInk" xmlns:wne="http://schemas.microsoft.com/office/word/2006/wordml" xmlns:wps="http://schemas.microsoft.com/office/word/2010/wordprocessingShape" mc:Ignorable="w14 w15 w16se w16cid w16 w16cex wp14">
+<w:numbering xmlns:wpc="http://schemas.microsoft.com/office/word/2010/wordprocessingCanvas" xmlns:cx="http://schemas.microsoft.com/office/drawing/2014/chartex" xmlns:cx1="http://schemas.microsoft.com/office/drawing/2015/9/8/chartex" xmlns:cx2="http://schemas.microsoft.com/office/drawing/2015/10/21/chartex" xmlns:cx3="http://schemas.microsoft.com/office/drawing/2016/5/9/chartex" xmlns:cx4="http://schemas.microsoft.com/office/drawing/2016/5/10/chartex" xmlns:cx5="http://schemas.microsoft.com/office/drawing/2016/5/11/chartex" xmlns:cx6="http://schemas.microsoft.com/office/drawing/2016/5/12/chartex" xmlns:cx7="http://schemas.microsoft.com/office/drawing/2016/5/13/chartex" xmlns:cx8="http://schemas.microsoft.com/office/drawing/2016/5/14/chartex" xmlns:mc="http://schemas.openxmlformats.org/markup-compatibility/2006" xmlns:aink="http://schemas.microsoft.com/office/drawing/2016/ink" xmlns:am3d="http://schemas.microsoft.com/office/drawing/2017/model3d" xmlns:o="urn:schemas-microsoft-com:office:office" xmlns:oel="http://schemas.microsoft.com/office/2019/extlst" xmlns:r="http://schemas.openxmlformats.org/officeDocument/2006/relationships" xmlns:m="http://schemas.openxmlformats.org/officeDocument/2006/math" xmlns:v="urn:schemas-microsoft-com:vml" xmlns:wp14="http://schemas.microsoft.com/office/word/2010/wordprocessingDrawing" xmlns:wp="http://schemas.openxmlformats.org/drawingml/2006/wordprocessingDrawing" xmlns:w10="urn:schemas-microsoft-com:office:word" xmlns:w="http://schemas.openxmlformats.org/wordprocessingml/2006/main" xmlns:w14="http://schemas.microsoft.com/office/word/2010/wordml" xmlns:w15="http://schemas.microsoft.com/office/word/2012/wordml" xmlns:w16cex="http://schemas.microsoft.com/office/word/2018/wordml/cex" xmlns:w16cid="http://schemas.microsoft.com/office/word/2016/wordml/cid" xmlns:w16="http://schemas.microsoft.com/office/word/2018/wordml" xmlns:w16sdtdh="http://schemas.microsoft.com/office/word/2020/wordml/sdtdatahash" xmlns:w16se="http://schemas.microsoft.com/office/word/2015/wordml/symex" xmlns:wpg="http://schemas.microsoft.com/office/word/2010/wordprocessingGroup" xmlns:wpi="http://schemas.microsoft.com/office/word/2010/wordprocessingInk" xmlns:wne="http://schemas.microsoft.com/office/word/2006/wordml" xmlns:wps="http://schemas.microsoft.com/office/word/2010/wordprocessingShape" mc:Ignorable="w14 w15 w16se w16cid w16 w16cex w16sdtdh wp14">
   <w:abstractNum w:abstractNumId="0" w15:restartNumberingAfterBreak="0">
     <w:nsid w:val="00211528"/>
     <w:multiLevelType w:val="hybridMultilevel"/>
@@ -4191,59 +3161,59 @@
       </w:pPr>
     </w:lvl>
   </w:abstractNum>
-  <w:num w:numId="1">
+  <w:num w:numId="1" w16cid:durableId="1331298575">
     <w:abstractNumId w:val="8"/>
   </w:num>
-  <w:num w:numId="2">
+  <w:num w:numId="2" w16cid:durableId="1581712804">
     <w:abstractNumId w:val="13"/>
   </w:num>
-  <w:num w:numId="3">
+  <w:num w:numId="3" w16cid:durableId="1132139144">
     <w:abstractNumId w:val="3"/>
   </w:num>
-  <w:num w:numId="4">
+  <w:num w:numId="4" w16cid:durableId="941449546">
     <w:abstractNumId w:val="7"/>
   </w:num>
-  <w:num w:numId="5">
+  <w:num w:numId="5" w16cid:durableId="1460340377">
     <w:abstractNumId w:val="1"/>
   </w:num>
-  <w:num w:numId="6">
+  <w:num w:numId="6" w16cid:durableId="926425730">
     <w:abstractNumId w:val="5"/>
   </w:num>
-  <w:num w:numId="7">
+  <w:num w:numId="7" w16cid:durableId="299304592">
     <w:abstractNumId w:val="2"/>
   </w:num>
-  <w:num w:numId="8">
+  <w:num w:numId="8" w16cid:durableId="1747610273">
     <w:abstractNumId w:val="12"/>
   </w:num>
-  <w:num w:numId="9">
+  <w:num w:numId="9" w16cid:durableId="447744615">
     <w:abstractNumId w:val="6"/>
   </w:num>
-  <w:num w:numId="10">
+  <w:num w:numId="10" w16cid:durableId="276184345">
     <w:abstractNumId w:val="14"/>
   </w:num>
-  <w:num w:numId="11">
+  <w:num w:numId="11" w16cid:durableId="1292127586">
     <w:abstractNumId w:val="11"/>
   </w:num>
-  <w:num w:numId="12">
+  <w:num w:numId="12" w16cid:durableId="2066291439">
     <w:abstractNumId w:val="15"/>
   </w:num>
-  <w:num w:numId="13">
+  <w:num w:numId="13" w16cid:durableId="31661382">
     <w:abstractNumId w:val="10"/>
   </w:num>
-  <w:num w:numId="14">
+  <w:num w:numId="14" w16cid:durableId="1144616862">
     <w:abstractNumId w:val="4"/>
   </w:num>
-  <w:num w:numId="15">
+  <w:num w:numId="15" w16cid:durableId="769080015">
     <w:abstractNumId w:val="0"/>
   </w:num>
-  <w:num w:numId="16">
+  <w:num w:numId="16" w16cid:durableId="1847599794">
     <w:abstractNumId w:val="9"/>
   </w:num>
 </w:numbering>
 </file>
 
 <file path=word/styles.xml><?xml version="1.0" encoding="utf-8"?>
-<w:styles xmlns:mc="http://schemas.openxmlformats.org/markup-compatibility/2006" xmlns:r="http://schemas.openxmlformats.org/officeDocument/2006/relationships" xmlns:w="http://schemas.openxmlformats.org/wordprocessingml/2006/main" xmlns:w14="http://schemas.microsoft.com/office/word/2010/wordml" xmlns:w15="http://schemas.microsoft.com/office/word/2012/wordml" xmlns:w16cex="http://schemas.microsoft.com/office/word/2018/wordml/cex" xmlns:w16cid="http://schemas.microsoft.com/office/word/2016/wordml/cid" xmlns:w16="http://schemas.microsoft.com/office/word/2018/wordml" xmlns:w16se="http://schemas.microsoft.com/office/word/2015/wordml/symex" mc:Ignorable="w14 w15 w16se w16cid w16 w16cex">
+<w:styles xmlns:mc="http://schemas.openxmlformats.org/markup-compatibility/2006" xmlns:r="http://schemas.openxmlformats.org/officeDocument/2006/relationships" xmlns:w="http://schemas.openxmlformats.org/wordprocessingml/2006/main" xmlns:w14="http://schemas.microsoft.com/office/word/2010/wordml" xmlns:w15="http://schemas.microsoft.com/office/word/2012/wordml" xmlns:w16cex="http://schemas.microsoft.com/office/word/2018/wordml/cex" xmlns:w16cid="http://schemas.microsoft.com/office/word/2016/wordml/cid" xmlns:w16="http://schemas.microsoft.com/office/word/2018/wordml" xmlns:w16sdtdh="http://schemas.microsoft.com/office/word/2020/wordml/sdtdatahash" xmlns:w16se="http://schemas.microsoft.com/office/word/2015/wordml/symex" mc:Ignorable="w14 w15 w16se w16cid w16 w16cex w16sdtdh">
   <w:docDefaults>
     <w:rPrDefault>
       <w:rPr>

</xml_diff>